<commit_message>
Proofreading & Reference added
</commit_message>
<xml_diff>
--- a/Project.docx
+++ b/Project.docx
@@ -43,7 +43,19 @@
         <w:rPr>
           <w:rFonts w:ascii="Times New Roman" w:hAnsi="Times New Roman" w:cs="Times New Roman"/>
         </w:rPr>
-        <w:t xml:space="preserve">its programs and safety recorded </w:t>
+        <w:t xml:space="preserve">its </w:t>
+      </w:r>
+      <w:r>
+        <w:rPr>
+          <w:rFonts w:ascii="Times New Roman" w:hAnsi="Times New Roman" w:cs="Times New Roman"/>
+        </w:rPr>
+        <w:t xml:space="preserve">workplace </w:t>
+      </w:r>
+      <w:r>
+        <w:rPr>
+          <w:rFonts w:ascii="Times New Roman" w:hAnsi="Times New Roman" w:cs="Times New Roman"/>
+        </w:rPr>
+        <w:t xml:space="preserve">programs and safety recorded </w:t>
       </w:r>
       <w:proofErr w:type="gramStart"/>
       <w:r>
@@ -63,13 +75,55 @@
         <w:rPr>
           <w:rFonts w:ascii="Times New Roman" w:hAnsi="Times New Roman" w:cs="Times New Roman"/>
         </w:rPr>
-        <w:t>what may be the cause behind the different numbers and rates of injuries, illnesses, and fatalities</w:t>
-      </w:r>
-      <w:r>
-        <w:rPr>
-          <w:rFonts w:ascii="Times New Roman" w:hAnsi="Times New Roman" w:cs="Times New Roman"/>
-        </w:rPr>
-        <w:t>. We also attempted to see</w:t>
+        <w:t>what may be the cause behind the different numbers and rates of</w:t>
+      </w:r>
+      <w:r>
+        <w:rPr>
+          <w:rFonts w:ascii="Times New Roman" w:hAnsi="Times New Roman" w:cs="Times New Roman"/>
+        </w:rPr>
+        <w:t xml:space="preserve"> workplace</w:t>
+      </w:r>
+      <w:r>
+        <w:rPr>
+          <w:rFonts w:ascii="Times New Roman" w:hAnsi="Times New Roman" w:cs="Times New Roman"/>
+        </w:rPr>
+        <w:t xml:space="preserve"> injuries</w:t>
+      </w:r>
+      <w:r>
+        <w:rPr>
+          <w:rFonts w:ascii="Times New Roman" w:hAnsi="Times New Roman" w:cs="Times New Roman"/>
+        </w:rPr>
+        <w:t>/</w:t>
+      </w:r>
+      <w:r>
+        <w:rPr>
+          <w:rFonts w:ascii="Times New Roman" w:hAnsi="Times New Roman" w:cs="Times New Roman"/>
+        </w:rPr>
+        <w:t>illnesses, and fatalities</w:t>
+      </w:r>
+      <w:r>
+        <w:rPr>
+          <w:rFonts w:ascii="Times New Roman" w:hAnsi="Times New Roman" w:cs="Times New Roman"/>
+        </w:rPr>
+        <w:t xml:space="preserve">. </w:t>
+      </w:r>
+      <w:r>
+        <w:rPr>
+          <w:rFonts w:ascii="Times New Roman" w:hAnsi="Times New Roman" w:cs="Times New Roman"/>
+        </w:rPr>
+        <w:t>We</w:t>
+      </w:r>
+      <w:r>
+        <w:rPr>
+          <w:rFonts w:ascii="Times New Roman" w:hAnsi="Times New Roman" w:cs="Times New Roman"/>
+        </w:rPr>
+        <w:t xml:space="preserve"> </w:t>
+      </w:r>
+      <w:r>
+        <w:rPr>
+          <w:rFonts w:ascii="Times New Roman" w:hAnsi="Times New Roman" w:cs="Times New Roman"/>
+        </w:rPr>
+        <w:t>also attempted to see</w:t>
       </w:r>
       <w:r>
         <w:rPr>
@@ -81,7 +135,79 @@
         <w:rPr>
           <w:rFonts w:ascii="Times New Roman" w:hAnsi="Times New Roman" w:cs="Times New Roman"/>
         </w:rPr>
-        <w:t xml:space="preserve"> By obtaining raw data, population numbers for every state, and calculating per capita values of injuries/illnesses as well as fatalities, we were able to reach certain conclusions for questions that we were presented with. By utilizing bar charts, pie charts, and scatterplots, we could visualize these results to help show up the full picture.</w:t>
+        <w:t xml:space="preserve"> By obtaining raw data</w:t>
+      </w:r>
+      <w:r>
+        <w:rPr>
+          <w:rFonts w:ascii="Times New Roman" w:hAnsi="Times New Roman" w:cs="Times New Roman"/>
+        </w:rPr>
+        <w:t xml:space="preserve"> </w:t>
+      </w:r>
+      <w:r>
+        <w:rPr>
+          <w:rFonts w:ascii="Times New Roman" w:hAnsi="Times New Roman" w:cs="Times New Roman"/>
+        </w:rPr>
+        <w:t>regarding</w:t>
+      </w:r>
+      <w:r>
+        <w:rPr>
+          <w:rFonts w:ascii="Times New Roman" w:hAnsi="Times New Roman" w:cs="Times New Roman"/>
+        </w:rPr>
+        <w:t xml:space="preserve"> workplace fatalities, injuries, inspections, and </w:t>
+      </w:r>
+      <w:r>
+        <w:rPr>
+          <w:rFonts w:ascii="Times New Roman" w:hAnsi="Times New Roman" w:cs="Times New Roman"/>
+        </w:rPr>
+        <w:t>penalties</w:t>
+      </w:r>
+      <w:r>
+        <w:rPr>
+          <w:rFonts w:ascii="Times New Roman" w:hAnsi="Times New Roman" w:cs="Times New Roman"/>
+        </w:rPr>
+        <w:t xml:space="preserve">, population numbers for every state, and calculating per capita values of injuries/illnesses as well as fatalities, </w:t>
+      </w:r>
+      <w:r>
+        <w:rPr>
+          <w:rFonts w:ascii="Times New Roman" w:hAnsi="Times New Roman" w:cs="Times New Roman"/>
+        </w:rPr>
+        <w:t xml:space="preserve">we were </w:t>
+      </w:r>
+      <w:r>
+        <w:rPr>
+          <w:rFonts w:ascii="Times New Roman" w:hAnsi="Times New Roman" w:cs="Times New Roman"/>
+        </w:rPr>
+        <w:t xml:space="preserve">able to reach certain conclusions for questions that </w:t>
+      </w:r>
+      <w:r>
+        <w:rPr>
+          <w:rFonts w:ascii="Times New Roman" w:hAnsi="Times New Roman" w:cs="Times New Roman"/>
+        </w:rPr>
+        <w:t>we were</w:t>
+      </w:r>
+      <w:r>
+        <w:rPr>
+          <w:rFonts w:ascii="Times New Roman" w:hAnsi="Times New Roman" w:cs="Times New Roman"/>
+        </w:rPr>
+        <w:t xml:space="preserve"> presented with. By utilizing bar charts, pie charts, and scatterplots, </w:t>
+      </w:r>
+      <w:r>
+        <w:rPr>
+          <w:rFonts w:ascii="Times New Roman" w:hAnsi="Times New Roman" w:cs="Times New Roman"/>
+        </w:rPr>
+        <w:t xml:space="preserve">we </w:t>
+      </w:r>
+      <w:r>
+        <w:rPr>
+          <w:rFonts w:ascii="Times New Roman" w:hAnsi="Times New Roman" w:cs="Times New Roman"/>
+        </w:rPr>
+        <w:t>could visualize these results to help show up the full picture.</w:t>
+      </w:r>
+      <w:r>
+        <w:rPr>
+          <w:rFonts w:ascii="Times New Roman" w:hAnsi="Times New Roman" w:cs="Times New Roman"/>
+        </w:rPr>
+        <w:t xml:space="preserve"> The data was collected from the year 2012.</w:t>
       </w:r>
     </w:p>
     <w:p>
@@ -95,13 +221,62 @@
           <w:rFonts w:ascii="Times New Roman" w:hAnsi="Times New Roman" w:cs="Times New Roman"/>
         </w:rPr>
         <w:tab/>
-        <w:t xml:space="preserve">The state and federal program types were compared in terms of their fatalities to see which one proved safer. When comparing using raw number of fatalities, federal programs had approximately 1000 more fatalities than the state program and accounted for ~60% of total fatalities. Using the fatality rate per 100,000 people, the federal program still accounted </w:t>
-      </w:r>
-      <w:r>
-        <w:rPr>
-          <w:rFonts w:ascii="Times New Roman" w:hAnsi="Times New Roman" w:cs="Times New Roman"/>
-        </w:rPr>
-        <w:t>for ~60% of the total fatalities per 100,000 people, however the gap between the two programs shrunk to approximately 20 per 100,000 people.</w:t>
+        <w:t xml:space="preserve">The state and federal program types were compared in terms of their fatalities to see which one proved safer. When comparing using </w:t>
+      </w:r>
+      <w:r>
+        <w:rPr>
+          <w:rFonts w:ascii="Times New Roman" w:hAnsi="Times New Roman" w:cs="Times New Roman"/>
+        </w:rPr>
+        <w:t xml:space="preserve">the </w:t>
+      </w:r>
+      <w:r>
+        <w:rPr>
+          <w:rFonts w:ascii="Times New Roman" w:hAnsi="Times New Roman" w:cs="Times New Roman"/>
+        </w:rPr>
+        <w:t xml:space="preserve">raw number of fatalities, </w:t>
+      </w:r>
+      <w:r>
+        <w:rPr>
+          <w:rFonts w:ascii="Times New Roman" w:hAnsi="Times New Roman" w:cs="Times New Roman"/>
+          <w:u w:val="single"/>
+        </w:rPr>
+        <w:t>federal programs</w:t>
+      </w:r>
+      <w:r>
+        <w:rPr>
+          <w:rFonts w:ascii="Times New Roman" w:hAnsi="Times New Roman" w:cs="Times New Roman"/>
+        </w:rPr>
+        <w:t xml:space="preserve"> had approximately 1000 more fatalities than the state program and accounted for ~60% of total fatalities. Using the fatality rate per 100,000 people, the federal program still accounted </w:t>
+      </w:r>
+      <w:r>
+        <w:rPr>
+          <w:rFonts w:ascii="Times New Roman" w:hAnsi="Times New Roman" w:cs="Times New Roman"/>
+        </w:rPr>
+        <w:t>for ~60% of the total fatalities per 100,000 people</w:t>
+      </w:r>
+      <w:r>
+        <w:rPr>
+          <w:rFonts w:ascii="Times New Roman" w:hAnsi="Times New Roman" w:cs="Times New Roman"/>
+        </w:rPr>
+        <w:t>;</w:t>
+      </w:r>
+      <w:r>
+        <w:rPr>
+          <w:rFonts w:ascii="Times New Roman" w:hAnsi="Times New Roman" w:cs="Times New Roman"/>
+        </w:rPr>
+        <w:t xml:space="preserve"> however</w:t>
+      </w:r>
+      <w:r>
+        <w:rPr>
+          <w:rFonts w:ascii="Times New Roman" w:hAnsi="Times New Roman" w:cs="Times New Roman"/>
+        </w:rPr>
+        <w:t>,</w:t>
+      </w:r>
+      <w:r>
+        <w:rPr>
+          <w:rFonts w:ascii="Times New Roman" w:hAnsi="Times New Roman" w:cs="Times New Roman"/>
+        </w:rPr>
+        <w:t xml:space="preserve"> the gap between the two programs shrunk to approximately 20 per 100,000 people.</w:t>
       </w:r>
     </w:p>
     <w:p>
@@ -115,7 +290,86 @@
           <w:rFonts w:ascii="Times New Roman" w:hAnsi="Times New Roman" w:cs="Times New Roman"/>
         </w:rPr>
         <w:tab/>
-        <w:t xml:space="preserve">When comparing the raw number of injuries/illnesses of states with the state program, California had by far the highest number with 345,400. However, when taking per 100,000 into account, California was in the bottom 25% of states; Vermont became the state with the highest number of injuries/illnesses at 1580.558 per 100,000 people. </w:t>
+        <w:t xml:space="preserve">When comparing the raw number of injuries/illnesses of states with the state program, </w:t>
+      </w:r>
+      <w:r>
+        <w:rPr>
+          <w:rFonts w:ascii="Times New Roman" w:hAnsi="Times New Roman" w:cs="Times New Roman"/>
+          <w:u w:val="single"/>
+        </w:rPr>
+        <w:t>California</w:t>
+      </w:r>
+      <w:r>
+        <w:rPr>
+          <w:rFonts w:ascii="Times New Roman" w:hAnsi="Times New Roman" w:cs="Times New Roman"/>
+        </w:rPr>
+        <w:t xml:space="preserve"> had by far the highest number</w:t>
+      </w:r>
+      <w:r>
+        <w:rPr>
+          <w:rFonts w:ascii="Times New Roman" w:hAnsi="Times New Roman" w:cs="Times New Roman"/>
+        </w:rPr>
+        <w:t xml:space="preserve"> of injuries/illnesses</w:t>
+      </w:r>
+      <w:r>
+        <w:rPr>
+          <w:rFonts w:ascii="Times New Roman" w:hAnsi="Times New Roman" w:cs="Times New Roman"/>
+        </w:rPr>
+        <w:t xml:space="preserve"> with 345,400. However, when taking per 100,000 </w:t>
+      </w:r>
+      <w:r>
+        <w:rPr>
+          <w:rFonts w:ascii="Times New Roman" w:hAnsi="Times New Roman" w:cs="Times New Roman"/>
+        </w:rPr>
+        <w:t xml:space="preserve">values </w:t>
+      </w:r>
+      <w:r>
+        <w:rPr>
+          <w:rFonts w:ascii="Times New Roman" w:hAnsi="Times New Roman" w:cs="Times New Roman"/>
+        </w:rPr>
+        <w:t>into account, California was in the bottom 25% of states</w:t>
+      </w:r>
+      <w:r>
+        <w:rPr>
+          <w:rFonts w:ascii="Times New Roman" w:hAnsi="Times New Roman" w:cs="Times New Roman"/>
+        </w:rPr>
+        <w:t xml:space="preserve"> with a state program</w:t>
+      </w:r>
+      <w:r>
+        <w:rPr>
+          <w:rFonts w:ascii="Times New Roman" w:hAnsi="Times New Roman" w:cs="Times New Roman"/>
+        </w:rPr>
+        <w:t>; Vermont became the state with the highest number of injuries/illnesses</w:t>
+      </w:r>
+      <w:r>
+        <w:rPr>
+          <w:rFonts w:ascii="Times New Roman" w:hAnsi="Times New Roman" w:cs="Times New Roman"/>
+        </w:rPr>
+        <w:t xml:space="preserve"> per 100,000 people</w:t>
+      </w:r>
+      <w:r>
+        <w:rPr>
+          <w:rFonts w:ascii="Times New Roman" w:hAnsi="Times New Roman" w:cs="Times New Roman"/>
+        </w:rPr>
+        <w:t xml:space="preserve"> at </w:t>
+      </w:r>
+      <w:r>
+        <w:rPr>
+          <w:rFonts w:ascii="Times New Roman" w:hAnsi="Times New Roman" w:cs="Times New Roman"/>
+        </w:rPr>
+        <w:t>~</w:t>
+      </w:r>
+      <w:r>
+        <w:rPr>
+          <w:rFonts w:ascii="Times New Roman" w:hAnsi="Times New Roman" w:cs="Times New Roman"/>
+        </w:rPr>
+        <w:t>158</w:t>
+      </w:r>
+      <w:r>
+        <w:rPr>
+          <w:rFonts w:ascii="Times New Roman" w:hAnsi="Times New Roman" w:cs="Times New Roman"/>
+        </w:rPr>
+        <w:t>1.</w:t>
       </w:r>
     </w:p>
     <w:p>
@@ -143,7 +397,20 @@
         <w:rPr>
           <w:rFonts w:ascii="Times New Roman" w:hAnsi="Times New Roman" w:cs="Times New Roman"/>
         </w:rPr>
-        <w:t xml:space="preserve"> it took to inspect a workplace once with the number of fatalities showed a positive, extremely weak relationship. This was shown in the resulting R value of 0.12, and the resulting p-value of a regression test with a significance level of 0.05 was 0.397; this means we would reject the null hypothesis and conclude that there is no significant correlation between the two variables.</w:t>
+        <w:t xml:space="preserve"> it took to inspect a workplace once with the number of fatalities showed a </w:t>
+      </w:r>
+      <w:r>
+        <w:rPr>
+          <w:rFonts w:ascii="Times New Roman" w:hAnsi="Times New Roman" w:cs="Times New Roman"/>
+          <w:u w:val="single"/>
+        </w:rPr>
+        <w:t>positive, extremely weak relationship</w:t>
+      </w:r>
+      <w:r>
+        <w:rPr>
+          <w:rFonts w:ascii="Times New Roman" w:hAnsi="Times New Roman" w:cs="Times New Roman"/>
+        </w:rPr>
+        <w:t>. This was shown in the resulting R value of 0.12, and the resulting p-value of a regression test with a significance level of 0.05 was 0.397; this means we would reject the null hypothesis and conclude that there is no significant correlation between the two variables.</w:t>
       </w:r>
     </w:p>
     <w:p>
@@ -370,7 +637,19 @@
         <w:rPr>
           <w:rFonts w:ascii="Times New Roman" w:hAnsi="Times New Roman" w:cs="Times New Roman"/>
         </w:rPr>
-        <w:t>inspectors, and years to inspect each workplace once for each state</w:t>
+        <w:t xml:space="preserve">inspectors, and years to inspect each workplace once for </w:t>
+      </w:r>
+      <w:r>
+        <w:rPr>
+          <w:rFonts w:ascii="Times New Roman" w:hAnsi="Times New Roman" w:cs="Times New Roman"/>
+        </w:rPr>
+        <w:t xml:space="preserve">the workplaces of </w:t>
+      </w:r>
+      <w:r>
+        <w:rPr>
+          <w:rFonts w:ascii="Times New Roman" w:hAnsi="Times New Roman" w:cs="Times New Roman"/>
+        </w:rPr>
+        <w:t>each state</w:t>
       </w:r>
       <w:r>
         <w:rPr>
@@ -401,28 +680,12 @@
           <w:rFonts w:ascii="Times New Roman" w:hAnsi="Times New Roman" w:cs="Times New Roman"/>
         </w:rPr>
         <w:t>on their number of fatalities as well as their penalties. They are also categorized by their program type: state or federal.</w:t>
-      </w:r>
-    </w:p>
-    <w:p>
-      <w:pPr>
-        <w:rPr>
-          <w:rFonts w:ascii="Times New Roman" w:hAnsi="Times New Roman" w:cs="Times New Roman"/>
-          <w:b/>
-          <w:bCs/>
-        </w:rPr>
-      </w:pPr>
-      <w:r>
-        <w:rPr>
-          <w:rFonts w:ascii="Times New Roman" w:hAnsi="Times New Roman" w:cs="Times New Roman"/>
-          <w:b/>
-          <w:bCs/>
-        </w:rPr>
-        <w:t>Methods</w:t>
       </w:r>
     </w:p>
     <w:p>
       <w:pPr>
         <w:ind w:firstLine="720"/>
+        <w:jc w:val="both"/>
         <w:rPr>
           <w:rFonts w:ascii="Times New Roman" w:hAnsi="Times New Roman" w:cs="Times New Roman"/>
         </w:rPr>
@@ -431,116 +694,39 @@
         <w:rPr>
           <w:rFonts w:ascii="Times New Roman" w:hAnsi="Times New Roman" w:cs="Times New Roman"/>
         </w:rPr>
-        <w:t>To compare the</w:t>
-      </w:r>
-      <w:r>
-        <w:rPr>
-          <w:rFonts w:ascii="Times New Roman" w:hAnsi="Times New Roman" w:cs="Times New Roman"/>
-        </w:rPr>
-        <w:t xml:space="preserve"> program with the highest rate of fatalities, the number of fatalities of each state under both programs were added up </w:t>
-      </w:r>
-      <w:r>
-        <w:rPr>
-          <w:rFonts w:ascii="Times New Roman" w:hAnsi="Times New Roman" w:cs="Times New Roman"/>
-        </w:rPr>
-        <w:t xml:space="preserve">under their respective program </w:t>
-      </w:r>
-      <w:r>
-        <w:rPr>
-          <w:rFonts w:ascii="Times New Roman" w:hAnsi="Times New Roman" w:cs="Times New Roman"/>
-        </w:rPr>
-        <w:t>and then compared to one another.</w:t>
-      </w:r>
-      <w:r>
-        <w:rPr>
-          <w:rFonts w:ascii="Times New Roman" w:hAnsi="Times New Roman" w:cs="Times New Roman"/>
-        </w:rPr>
-        <w:t xml:space="preserve"> </w:t>
-      </w:r>
-      <w:r>
-        <w:rPr>
-          <w:rFonts w:ascii="Times New Roman" w:hAnsi="Times New Roman" w:cs="Times New Roman"/>
-        </w:rPr>
-        <w:t xml:space="preserve">I </w:t>
-      </w:r>
-      <w:r>
-        <w:rPr>
-          <w:rFonts w:ascii="Times New Roman" w:hAnsi="Times New Roman" w:cs="Times New Roman"/>
-        </w:rPr>
-        <w:t xml:space="preserve">decided to use the “Number of Fatalities” column instead of the “Rate of Fatalities” as the </w:t>
-      </w:r>
-      <w:r>
-        <w:rPr>
-          <w:rFonts w:ascii="Times New Roman" w:hAnsi="Times New Roman" w:cs="Times New Roman"/>
-        </w:rPr>
-        <w:t xml:space="preserve">latter is </w:t>
-      </w:r>
-      <w:r>
-        <w:rPr>
-          <w:rFonts w:ascii="Times New Roman" w:hAnsi="Times New Roman" w:cs="Times New Roman"/>
+        <w:t xml:space="preserve">Data of state populations in the year 2012 were also collected and recorded; this was used </w:t>
+      </w:r>
+      <w:proofErr w:type="gramStart"/>
+      <w:r>
+        <w:rPr>
+          <w:rFonts w:ascii="Times New Roman" w:hAnsi="Times New Roman" w:cs="Times New Roman"/>
+        </w:rPr>
+        <w:t>in order to</w:t>
+      </w:r>
+      <w:proofErr w:type="gramEnd"/>
+      <w:r>
+        <w:rPr>
+          <w:rFonts w:ascii="Times New Roman" w:hAnsi="Times New Roman" w:cs="Times New Roman"/>
+        </w:rPr>
+        <w:t xml:space="preserve"> calculate the number of fatalities per 100,000 people in each state, and the number of illnesses/injuries per 100,000 people in every state that had the data available.</w:t>
+      </w:r>
+    </w:p>
+    <w:p>
+      <w:pPr>
+        <w:rPr>
+          <w:rFonts w:ascii="Times New Roman" w:hAnsi="Times New Roman" w:cs="Times New Roman"/>
+          <w:b/>
+          <w:bCs/>
+        </w:rPr>
+      </w:pPr>
+      <w:r>
+        <w:rPr>
+          <w:rFonts w:ascii="Times New Roman" w:hAnsi="Times New Roman" w:cs="Times New Roman"/>
+          <w:b/>
+          <w:bCs/>
         </w:rPr>
         <w:lastRenderedPageBreak/>
-        <w:t xml:space="preserve">measured as </w:t>
-      </w:r>
-      <w:r>
-        <w:rPr>
-          <w:rFonts w:ascii="Times New Roman" w:hAnsi="Times New Roman" w:cs="Times New Roman"/>
-        </w:rPr>
-        <w:t xml:space="preserve">a </w:t>
-      </w:r>
-      <w:r>
-        <w:rPr>
-          <w:rFonts w:ascii="Times New Roman" w:hAnsi="Times New Roman" w:cs="Times New Roman"/>
-        </w:rPr>
-        <w:t xml:space="preserve">percentage, </w:t>
-      </w:r>
-      <w:r>
-        <w:rPr>
-          <w:rFonts w:ascii="Times New Roman" w:hAnsi="Times New Roman" w:cs="Times New Roman"/>
-        </w:rPr>
-        <w:t xml:space="preserve">and since each state has a varying </w:t>
-      </w:r>
-      <w:r>
-        <w:rPr>
-          <w:rFonts w:ascii="Times New Roman" w:hAnsi="Times New Roman" w:cs="Times New Roman"/>
-        </w:rPr>
-        <w:t>population,</w:t>
-      </w:r>
-      <w:r>
-        <w:rPr>
-          <w:rFonts w:ascii="Times New Roman" w:hAnsi="Times New Roman" w:cs="Times New Roman"/>
-        </w:rPr>
-        <w:t xml:space="preserve"> adding up the percentages does not correctly represent the data and may lead to inaccurate results;</w:t>
-      </w:r>
-      <w:r>
-        <w:rPr>
-          <w:rFonts w:ascii="Times New Roman" w:hAnsi="Times New Roman" w:cs="Times New Roman"/>
-        </w:rPr>
-        <w:t xml:space="preserve"> Texas and California have a might higher population compared to Hawaii and Wyoming, so </w:t>
-      </w:r>
-      <w:r>
-        <w:rPr>
-          <w:rFonts w:ascii="Times New Roman" w:hAnsi="Times New Roman" w:cs="Times New Roman"/>
-        </w:rPr>
-        <w:t>it’s</w:t>
-      </w:r>
-      <w:r>
-        <w:rPr>
-          <w:rFonts w:ascii="Times New Roman" w:hAnsi="Times New Roman" w:cs="Times New Roman"/>
-        </w:rPr>
-        <w:t xml:space="preserve"> not exactly a one-to-one comparison</w:t>
-      </w:r>
-      <w:r>
-        <w:rPr>
-          <w:rFonts w:ascii="Times New Roman" w:hAnsi="Times New Roman" w:cs="Times New Roman"/>
-        </w:rPr>
-        <w:t>.</w:t>
-      </w:r>
-      <w:r>
-        <w:rPr>
-          <w:rFonts w:ascii="Times New Roman" w:hAnsi="Times New Roman" w:cs="Times New Roman"/>
-        </w:rPr>
-        <w:t xml:space="preserve"> A bar chart was then used to visualize the difference.</w:t>
+        <w:t>Methods</w:t>
       </w:r>
     </w:p>
     <w:p>
@@ -550,31 +736,59 @@
           <w:rFonts w:ascii="Times New Roman" w:hAnsi="Times New Roman" w:cs="Times New Roman"/>
         </w:rPr>
       </w:pPr>
-      <w:proofErr w:type="gramStart"/>
-      <w:r>
-        <w:rPr>
-          <w:rFonts w:ascii="Times New Roman" w:hAnsi="Times New Roman" w:cs="Times New Roman"/>
-        </w:rPr>
-        <w:t>In order to</w:t>
-      </w:r>
-      <w:proofErr w:type="gramEnd"/>
-      <w:r>
-        <w:rPr>
-          <w:rFonts w:ascii="Times New Roman" w:hAnsi="Times New Roman" w:cs="Times New Roman"/>
-        </w:rPr>
-        <w:t xml:space="preserve"> determine the state </w:t>
-      </w:r>
-      <w:r>
-        <w:rPr>
-          <w:rFonts w:ascii="Times New Roman" w:hAnsi="Times New Roman" w:cs="Times New Roman"/>
-        </w:rPr>
-        <w:t xml:space="preserve">under a state program with the highest number of </w:t>
-      </w:r>
-      <w:r>
-        <w:rPr>
-          <w:rFonts w:ascii="Times New Roman" w:hAnsi="Times New Roman" w:cs="Times New Roman"/>
-        </w:rPr>
-        <w:t xml:space="preserve">injuries and illnesses, the states using </w:t>
+      <w:r>
+        <w:rPr>
+          <w:rFonts w:ascii="Times New Roman" w:hAnsi="Times New Roman" w:cs="Times New Roman"/>
+        </w:rPr>
+        <w:t>To compare the</w:t>
+      </w:r>
+      <w:r>
+        <w:rPr>
+          <w:rFonts w:ascii="Times New Roman" w:hAnsi="Times New Roman" w:cs="Times New Roman"/>
+        </w:rPr>
+        <w:t xml:space="preserve"> program with the highest rate of fatalities, the number of fatalities of each state were added up </w:t>
+      </w:r>
+      <w:r>
+        <w:rPr>
+          <w:rFonts w:ascii="Times New Roman" w:hAnsi="Times New Roman" w:cs="Times New Roman"/>
+        </w:rPr>
+        <w:t xml:space="preserve">under their respective program </w:t>
+      </w:r>
+      <w:r>
+        <w:rPr>
+          <w:rFonts w:ascii="Times New Roman" w:hAnsi="Times New Roman" w:cs="Times New Roman"/>
+        </w:rPr>
+        <w:t>and then compared to one another.</w:t>
+      </w:r>
+      <w:r>
+        <w:rPr>
+          <w:rFonts w:ascii="Times New Roman" w:hAnsi="Times New Roman" w:cs="Times New Roman"/>
+        </w:rPr>
+        <w:t xml:space="preserve"> </w:t>
+      </w:r>
+      <w:r>
+        <w:rPr>
+          <w:rFonts w:ascii="Times New Roman" w:hAnsi="Times New Roman" w:cs="Times New Roman"/>
+        </w:rPr>
+        <w:t>We</w:t>
+      </w:r>
+      <w:r>
+        <w:rPr>
+          <w:rFonts w:ascii="Times New Roman" w:hAnsi="Times New Roman" w:cs="Times New Roman"/>
+        </w:rPr>
+        <w:t xml:space="preserve"> </w:t>
+      </w:r>
+      <w:r>
+        <w:rPr>
+          <w:rFonts w:ascii="Times New Roman" w:hAnsi="Times New Roman" w:cs="Times New Roman"/>
+        </w:rPr>
+        <w:t xml:space="preserve">decided to use the “Number of Fatalities” column instead of the “Rate of Fatalities” as the </w:t>
+      </w:r>
+      <w:r>
+        <w:rPr>
+          <w:rFonts w:ascii="Times New Roman" w:hAnsi="Times New Roman" w:cs="Times New Roman"/>
+        </w:rPr>
+        <w:t xml:space="preserve">latter is measured as </w:t>
       </w:r>
       <w:r>
         <w:rPr>
@@ -586,13 +800,91 @@
         <w:rPr>
           <w:rFonts w:ascii="Times New Roman" w:hAnsi="Times New Roman" w:cs="Times New Roman"/>
         </w:rPr>
-        <w:t>federal program were filtered out and the remaining states were graphed against each other using bar and pie charts</w:t>
-      </w:r>
-      <w:r>
-        <w:rPr>
-          <w:rFonts w:ascii="Times New Roman" w:hAnsi="Times New Roman" w:cs="Times New Roman"/>
-        </w:rPr>
-        <w:t xml:space="preserve"> via their number of injuries and illnesses.</w:t>
+        <w:t xml:space="preserve">percentage, </w:t>
+      </w:r>
+      <w:r>
+        <w:rPr>
+          <w:rFonts w:ascii="Times New Roman" w:hAnsi="Times New Roman" w:cs="Times New Roman"/>
+        </w:rPr>
+        <w:t xml:space="preserve">and since each state has a varying </w:t>
+      </w:r>
+      <w:r>
+        <w:rPr>
+          <w:rFonts w:ascii="Times New Roman" w:hAnsi="Times New Roman" w:cs="Times New Roman"/>
+        </w:rPr>
+        <w:t>population</w:t>
+      </w:r>
+      <w:r>
+        <w:rPr>
+          <w:rFonts w:ascii="Times New Roman" w:hAnsi="Times New Roman" w:cs="Times New Roman"/>
+        </w:rPr>
+        <w:t xml:space="preserve"> (the denominator of the percentage in fraction form)</w:t>
+      </w:r>
+      <w:r>
+        <w:rPr>
+          <w:rFonts w:ascii="Times New Roman" w:hAnsi="Times New Roman" w:cs="Times New Roman"/>
+        </w:rPr>
+        <w:t>,</w:t>
+      </w:r>
+      <w:r>
+        <w:rPr>
+          <w:rFonts w:ascii="Times New Roman" w:hAnsi="Times New Roman" w:cs="Times New Roman"/>
+        </w:rPr>
+        <w:t xml:space="preserve"> adding up the percentages does not correctly represent the data and may lead to inaccurate results;</w:t>
+      </w:r>
+      <w:r>
+        <w:rPr>
+          <w:rFonts w:ascii="Times New Roman" w:hAnsi="Times New Roman" w:cs="Times New Roman"/>
+        </w:rPr>
+        <w:t xml:space="preserve"> </w:t>
+      </w:r>
+      <w:r>
+        <w:rPr>
+          <w:rFonts w:ascii="Times New Roman" w:hAnsi="Times New Roman" w:cs="Times New Roman"/>
+        </w:rPr>
+        <w:t xml:space="preserve">for example, </w:t>
+      </w:r>
+      <w:r>
+        <w:rPr>
+          <w:rFonts w:ascii="Times New Roman" w:hAnsi="Times New Roman" w:cs="Times New Roman"/>
+        </w:rPr>
+        <w:t>Texas and California have a m</w:t>
+      </w:r>
+      <w:r>
+        <w:rPr>
+          <w:rFonts w:ascii="Times New Roman" w:hAnsi="Times New Roman" w:cs="Times New Roman"/>
+        </w:rPr>
+        <w:t>uch</w:t>
+      </w:r>
+      <w:r>
+        <w:rPr>
+          <w:rFonts w:ascii="Times New Roman" w:hAnsi="Times New Roman" w:cs="Times New Roman"/>
+        </w:rPr>
+        <w:t xml:space="preserve"> higher population compared to Hawaii and Wyoming, </w:t>
+      </w:r>
+      <w:r>
+        <w:rPr>
+          <w:rFonts w:ascii="Times New Roman" w:hAnsi="Times New Roman" w:cs="Times New Roman"/>
+        </w:rPr>
+        <w:t>meaning that they mathematically have different denominators and, as such, cannot simply be added together without manipulation to make sure they have the same denominator.  Once calculations were complete, a</w:t>
+      </w:r>
+      <w:r>
+        <w:rPr>
+          <w:rFonts w:ascii="Times New Roman" w:hAnsi="Times New Roman" w:cs="Times New Roman"/>
+        </w:rPr>
+        <w:t xml:space="preserve"> bar chart was then used to visualize the difference</w:t>
+      </w:r>
+      <w:r>
+        <w:rPr>
+          <w:rFonts w:ascii="Times New Roman" w:hAnsi="Times New Roman" w:cs="Times New Roman"/>
+        </w:rPr>
+        <w:t>s between the two programs</w:t>
+      </w:r>
+      <w:r>
+        <w:rPr>
+          <w:rFonts w:ascii="Times New Roman" w:hAnsi="Times New Roman" w:cs="Times New Roman"/>
+        </w:rPr>
+        <w:t>.</w:t>
       </w:r>
     </w:p>
     <w:p>
@@ -614,45 +906,37 @@
         <w:rPr>
           <w:rFonts w:ascii="Times New Roman" w:hAnsi="Times New Roman" w:cs="Times New Roman"/>
         </w:rPr>
-        <w:t xml:space="preserve"> determine the relationship between “Average Number of Years to Inspect Each Workplace Once” and </w:t>
-      </w:r>
-      <w:r>
-        <w:rPr>
-          <w:rFonts w:ascii="Times New Roman" w:hAnsi="Times New Roman" w:cs="Times New Roman"/>
-        </w:rPr>
-        <w:t>“</w:t>
-      </w:r>
-      <w:r>
-        <w:rPr>
-          <w:rFonts w:ascii="Times New Roman" w:hAnsi="Times New Roman" w:cs="Times New Roman"/>
-        </w:rPr>
-        <w:t>Rate of Fatalities,” a scatterplot was created</w:t>
-      </w:r>
-      <w:r>
-        <w:rPr>
-          <w:rFonts w:ascii="Times New Roman" w:hAnsi="Times New Roman" w:cs="Times New Roman"/>
-        </w:rPr>
-        <w:t xml:space="preserve">, the line of best fit was measured, and the R value was calculated. </w:t>
-      </w:r>
-      <w:proofErr w:type="gramStart"/>
-      <w:r>
-        <w:rPr>
-          <w:rFonts w:ascii="Times New Roman" w:hAnsi="Times New Roman" w:cs="Times New Roman"/>
-        </w:rPr>
-        <w:t>In order to</w:t>
-      </w:r>
-      <w:proofErr w:type="gramEnd"/>
-      <w:r>
-        <w:rPr>
-          <w:rFonts w:ascii="Times New Roman" w:hAnsi="Times New Roman" w:cs="Times New Roman"/>
-        </w:rPr>
-        <w:t xml:space="preserve"> ensure validity of the results, a regression test was also performed</w:t>
-      </w:r>
-      <w:r>
-        <w:rPr>
-          <w:rFonts w:ascii="Times New Roman" w:hAnsi="Times New Roman" w:cs="Times New Roman"/>
-        </w:rPr>
-        <w:t xml:space="preserve"> to determine if the R values matched.</w:t>
+        <w:t xml:space="preserve"> determine the state </w:t>
+      </w:r>
+      <w:r>
+        <w:rPr>
+          <w:rFonts w:ascii="Times New Roman" w:hAnsi="Times New Roman" w:cs="Times New Roman"/>
+        </w:rPr>
+        <w:t xml:space="preserve">under a state program with the highest number of </w:t>
+      </w:r>
+      <w:r>
+        <w:rPr>
+          <w:rFonts w:ascii="Times New Roman" w:hAnsi="Times New Roman" w:cs="Times New Roman"/>
+        </w:rPr>
+        <w:t xml:space="preserve">injuries and illnesses, the states using </w:t>
+      </w:r>
+      <w:r>
+        <w:rPr>
+          <w:rFonts w:ascii="Times New Roman" w:hAnsi="Times New Roman" w:cs="Times New Roman"/>
+        </w:rPr>
+        <w:t xml:space="preserve">a </w:t>
+      </w:r>
+      <w:r>
+        <w:rPr>
+          <w:rFonts w:ascii="Times New Roman" w:hAnsi="Times New Roman" w:cs="Times New Roman"/>
+        </w:rPr>
+        <w:t>federal program were filtered out and the remaining states were graphed against each other using bar and pie charts</w:t>
+      </w:r>
+      <w:r>
+        <w:rPr>
+          <w:rFonts w:ascii="Times New Roman" w:hAnsi="Times New Roman" w:cs="Times New Roman"/>
+        </w:rPr>
+        <w:t xml:space="preserve"> via their number of injuries and illnesses.</w:t>
       </w:r>
     </w:p>
     <w:p>
@@ -662,61 +946,63 @@
           <w:rFonts w:ascii="Times New Roman" w:hAnsi="Times New Roman" w:cs="Times New Roman"/>
         </w:rPr>
       </w:pPr>
-      <w:r>
-        <w:rPr>
-          <w:rFonts w:ascii="Times New Roman" w:hAnsi="Times New Roman" w:cs="Times New Roman"/>
-        </w:rPr>
-        <w:t xml:space="preserve">One issue did present itself, however; while opting to not use the “Rate of Fatalities” for reasons of mathematical inaccuracy was valid, the use of the raw number of fatalities and injuries/illnesses for the first two questions also proved to be biased for the same reason. </w:t>
-      </w:r>
-      <w:r>
-        <w:rPr>
-          <w:rFonts w:ascii="Times New Roman" w:hAnsi="Times New Roman" w:cs="Times New Roman"/>
-        </w:rPr>
-        <w:t>As mentioned previously, different states have varying population sizes, and as a result, states with a much higher population (</w:t>
-      </w:r>
-      <w:r>
-        <w:rPr>
-          <w:rFonts w:ascii="Times New Roman" w:hAnsi="Times New Roman" w:cs="Times New Roman"/>
-        </w:rPr>
-        <w:t xml:space="preserve">in the </w:t>
-      </w:r>
-      <w:r>
-        <w:rPr>
-          <w:rFonts w:ascii="Times New Roman" w:hAnsi="Times New Roman" w:cs="Times New Roman"/>
-        </w:rPr>
-        <w:t>tens of millions) will naturally have a higher number of injuries, illnesses, and fatalities than those with a smaller population (</w:t>
-      </w:r>
-      <w:r>
-        <w:rPr>
-          <w:rFonts w:ascii="Times New Roman" w:hAnsi="Times New Roman" w:cs="Times New Roman"/>
-        </w:rPr>
-        <w:t xml:space="preserve">in the </w:t>
-      </w:r>
-      <w:r>
-        <w:rPr>
-          <w:rFonts w:ascii="Times New Roman" w:hAnsi="Times New Roman" w:cs="Times New Roman"/>
-        </w:rPr>
-        <w:t xml:space="preserve">hundreds of thousands). </w:t>
-      </w:r>
-      <w:r>
-        <w:rPr>
-          <w:rFonts w:ascii="Times New Roman" w:hAnsi="Times New Roman" w:cs="Times New Roman"/>
-        </w:rPr>
-        <w:t xml:space="preserve">In order to account for this, I decided to run </w:t>
-      </w:r>
       <w:proofErr w:type="gramStart"/>
       <w:r>
         <w:rPr>
           <w:rFonts w:ascii="Times New Roman" w:hAnsi="Times New Roman" w:cs="Times New Roman"/>
         </w:rPr>
-        <w:t>an</w:t>
+        <w:t>In order to</w:t>
       </w:r>
       <w:proofErr w:type="gramEnd"/>
       <w:r>
         <w:rPr>
           <w:rFonts w:ascii="Times New Roman" w:hAnsi="Times New Roman" w:cs="Times New Roman"/>
         </w:rPr>
-        <w:t xml:space="preserve"> two additional tests to make sure the data was accurate, but this time I would be using the number of injuries/illnesses and fatalities per capita (or for more clean numbers, per 100,000 people) to create a more accurate comparison.</w:t>
+        <w:t xml:space="preserve"> determine the relationship between “Average Number of Years to Inspect Each Workplace Once” and </w:t>
+      </w:r>
+      <w:r>
+        <w:rPr>
+          <w:rFonts w:ascii="Times New Roman" w:hAnsi="Times New Roman" w:cs="Times New Roman"/>
+        </w:rPr>
+        <w:t>“</w:t>
+      </w:r>
+      <w:r>
+        <w:rPr>
+          <w:rFonts w:ascii="Times New Roman" w:hAnsi="Times New Roman" w:cs="Times New Roman"/>
+        </w:rPr>
+        <w:t>Rate of Fatalities,” a scatterplot was created</w:t>
+      </w:r>
+      <w:r>
+        <w:rPr>
+          <w:rFonts w:ascii="Times New Roman" w:hAnsi="Times New Roman" w:cs="Times New Roman"/>
+        </w:rPr>
+        <w:t xml:space="preserve">, the line of best fit was measured, and the R value was calculated. </w:t>
+      </w:r>
+      <w:proofErr w:type="gramStart"/>
+      <w:r>
+        <w:rPr>
+          <w:rFonts w:ascii="Times New Roman" w:hAnsi="Times New Roman" w:cs="Times New Roman"/>
+        </w:rPr>
+        <w:t>In order to</w:t>
+      </w:r>
+      <w:proofErr w:type="gramEnd"/>
+      <w:r>
+        <w:rPr>
+          <w:rFonts w:ascii="Times New Roman" w:hAnsi="Times New Roman" w:cs="Times New Roman"/>
+        </w:rPr>
+        <w:t xml:space="preserve"> ensure validity of the results, a regression test was also performed</w:t>
+      </w:r>
+      <w:r>
+        <w:rPr>
+          <w:rFonts w:ascii="Times New Roman" w:hAnsi="Times New Roman" w:cs="Times New Roman"/>
+        </w:rPr>
+        <w:t xml:space="preserve"> to determine if the R values matched.</w:t>
+      </w:r>
+      <w:r>
+        <w:rPr>
+          <w:rFonts w:ascii="Times New Roman" w:hAnsi="Times New Roman" w:cs="Times New Roman"/>
+        </w:rPr>
+        <w:t xml:space="preserve"> For further security, the resulting p-value of the regression test, taken with a significance level of 0.05, was also recorded to determine if we would reject or fail to reject the null hypothesis.</w:t>
       </w:r>
     </w:p>
     <w:p>
@@ -726,6 +1012,92 @@
           <w:rFonts w:ascii="Times New Roman" w:hAnsi="Times New Roman" w:cs="Times New Roman"/>
         </w:rPr>
       </w:pPr>
+      <w:r>
+        <w:rPr>
+          <w:rFonts w:ascii="Times New Roman" w:hAnsi="Times New Roman" w:cs="Times New Roman"/>
+        </w:rPr>
+        <w:t xml:space="preserve">One issue did present itself, however; while opting to not use the “Rate of Fatalities” for reasons of mathematical inaccuracy was valid, the use of the raw number of fatalities and injuries/illnesses for the first two questions also proved to be biased for the same reason. </w:t>
+      </w:r>
+      <w:r>
+        <w:rPr>
+          <w:rFonts w:ascii="Times New Roman" w:hAnsi="Times New Roman" w:cs="Times New Roman"/>
+        </w:rPr>
+        <w:t>As mentioned previously, different states have varying population sizes, and as a result, states with a much higher population (</w:t>
+      </w:r>
+      <w:r>
+        <w:rPr>
+          <w:rFonts w:ascii="Times New Roman" w:hAnsi="Times New Roman" w:cs="Times New Roman"/>
+        </w:rPr>
+        <w:t xml:space="preserve">in the </w:t>
+      </w:r>
+      <w:r>
+        <w:rPr>
+          <w:rFonts w:ascii="Times New Roman" w:hAnsi="Times New Roman" w:cs="Times New Roman"/>
+        </w:rPr>
+        <w:t>tens of millions) will naturally have a higher number of injuries, illnesses, and fatalities than those with a smaller population (</w:t>
+      </w:r>
+      <w:r>
+        <w:rPr>
+          <w:rFonts w:ascii="Times New Roman" w:hAnsi="Times New Roman" w:cs="Times New Roman"/>
+        </w:rPr>
+        <w:t xml:space="preserve">in the </w:t>
+      </w:r>
+      <w:r>
+        <w:rPr>
+          <w:rFonts w:ascii="Times New Roman" w:hAnsi="Times New Roman" w:cs="Times New Roman"/>
+        </w:rPr>
+        <w:t xml:space="preserve">hundreds of thousands). </w:t>
+      </w:r>
+      <w:r>
+        <w:rPr>
+          <w:rFonts w:ascii="Times New Roman" w:hAnsi="Times New Roman" w:cs="Times New Roman"/>
+        </w:rPr>
+        <w:t>In order to account for this</w:t>
+      </w:r>
+      <w:r>
+        <w:rPr>
+          <w:rFonts w:ascii="Times New Roman" w:hAnsi="Times New Roman" w:cs="Times New Roman"/>
+        </w:rPr>
+        <w:t xml:space="preserve"> –</w:t>
+      </w:r>
+      <w:r>
+        <w:rPr>
+          <w:rFonts w:ascii="Times New Roman" w:hAnsi="Times New Roman" w:cs="Times New Roman"/>
+        </w:rPr>
+        <w:t xml:space="preserve"> </w:t>
+      </w:r>
+      <w:r>
+        <w:rPr>
+          <w:rFonts w:ascii="Times New Roman" w:hAnsi="Times New Roman" w:cs="Times New Roman"/>
+        </w:rPr>
+        <w:t>and as a way to do the necessary manipulations needed to “reach equal denominators” – we</w:t>
+      </w:r>
+      <w:r>
+        <w:rPr>
+          <w:rFonts w:ascii="Times New Roman" w:hAnsi="Times New Roman" w:cs="Times New Roman"/>
+        </w:rPr>
+        <w:t xml:space="preserve"> decided to run two additional tests to make sure the data was accurate, but this time</w:t>
+      </w:r>
+      <w:r>
+        <w:rPr>
+          <w:rFonts w:ascii="Times New Roman" w:hAnsi="Times New Roman" w:cs="Times New Roman"/>
+        </w:rPr>
+        <w:t>, we</w:t>
+      </w:r>
+      <w:r>
+        <w:rPr>
+          <w:rFonts w:ascii="Times New Roman" w:hAnsi="Times New Roman" w:cs="Times New Roman"/>
+        </w:rPr>
+        <w:t xml:space="preserve"> would be using the number of injuries/illnesses and fatalities per capita (or for more clean numbers, per 100,000 people) to create a more accurate comparison.</w:t>
+      </w:r>
+    </w:p>
+    <w:p>
+      <w:pPr>
+        <w:ind w:firstLine="720"/>
+        <w:rPr>
+          <w:rFonts w:ascii="Times New Roman" w:hAnsi="Times New Roman" w:cs="Times New Roman"/>
+        </w:rPr>
+      </w:pPr>
       <w:proofErr w:type="gramStart"/>
       <w:r>
         <w:rPr>
@@ -738,7 +1110,31 @@
         <w:rPr>
           <w:rFonts w:ascii="Times New Roman" w:hAnsi="Times New Roman" w:cs="Times New Roman"/>
         </w:rPr>
-        <w:t xml:space="preserve"> do this, I first harvested data of state populations from the U.S. Census Vintage data estimates from 2012. Then, I divided that number from both the “Number of Fatalities” and “Number of Injuries/ Illnesses” </w:t>
+        <w:t xml:space="preserve"> do this, </w:t>
+      </w:r>
+      <w:r>
+        <w:rPr>
+          <w:rFonts w:ascii="Times New Roman" w:hAnsi="Times New Roman" w:cs="Times New Roman"/>
+        </w:rPr>
+        <w:t>we</w:t>
+      </w:r>
+      <w:r>
+        <w:rPr>
+          <w:rFonts w:ascii="Times New Roman" w:hAnsi="Times New Roman" w:cs="Times New Roman"/>
+        </w:rPr>
+        <w:t xml:space="preserve"> first harvested data of state populations from the U.S. Census Vintage data estimates from 2012. Then, </w:t>
+      </w:r>
+      <w:r>
+        <w:rPr>
+          <w:rFonts w:ascii="Times New Roman" w:hAnsi="Times New Roman" w:cs="Times New Roman"/>
+        </w:rPr>
+        <w:t>we</w:t>
+      </w:r>
+      <w:r>
+        <w:rPr>
+          <w:rFonts w:ascii="Times New Roman" w:hAnsi="Times New Roman" w:cs="Times New Roman"/>
+        </w:rPr>
+        <w:t xml:space="preserve"> divided that number from both the “Number of Fatalities” and “Number of Injuries/ Illnesses” </w:t>
       </w:r>
       <w:proofErr w:type="gramStart"/>
       <w:r>
@@ -778,19 +1174,61 @@
         <w:rPr>
           <w:rFonts w:ascii="Times New Roman" w:hAnsi="Times New Roman" w:cs="Times New Roman"/>
         </w:rPr>
-        <w:t>respectively), so I multiplied all the results with 100,000</w:t>
-      </w:r>
-      <w:r>
-        <w:rPr>
-          <w:rFonts w:ascii="Times New Roman" w:hAnsi="Times New Roman" w:cs="Times New Roman"/>
-        </w:rPr>
-        <w:t xml:space="preserve"> to achieve cleaner numbers. I then redid the process for the first two questions, only now I am using the new “per 100,000 people” data set that I have created.</w:t>
-      </w:r>
-      <w:r>
-        <w:rPr>
-          <w:rFonts w:ascii="Times New Roman" w:hAnsi="Times New Roman" w:cs="Times New Roman"/>
-        </w:rPr>
-        <w:t xml:space="preserve"> The same visualizations were used as the previous examples.</w:t>
+        <w:t xml:space="preserve">respectively), so </w:t>
+      </w:r>
+      <w:r>
+        <w:rPr>
+          <w:rFonts w:ascii="Times New Roman" w:hAnsi="Times New Roman" w:cs="Times New Roman"/>
+        </w:rPr>
+        <w:t>we</w:t>
+      </w:r>
+      <w:r>
+        <w:rPr>
+          <w:rFonts w:ascii="Times New Roman" w:hAnsi="Times New Roman" w:cs="Times New Roman"/>
+        </w:rPr>
+        <w:t xml:space="preserve"> multiplied all the results with 100,000</w:t>
+      </w:r>
+      <w:r>
+        <w:rPr>
+          <w:rFonts w:ascii="Times New Roman" w:hAnsi="Times New Roman" w:cs="Times New Roman"/>
+        </w:rPr>
+        <w:t xml:space="preserve"> to achieve cleaner numbers. </w:t>
+      </w:r>
+      <w:r>
+        <w:rPr>
+          <w:rFonts w:ascii="Times New Roman" w:hAnsi="Times New Roman" w:cs="Times New Roman"/>
+        </w:rPr>
+        <w:t>We</w:t>
+      </w:r>
+      <w:r>
+        <w:rPr>
+          <w:rFonts w:ascii="Times New Roman" w:hAnsi="Times New Roman" w:cs="Times New Roman"/>
+        </w:rPr>
+        <w:t xml:space="preserve"> then redid the process for the first two questions, only now </w:t>
+      </w:r>
+      <w:r>
+        <w:rPr>
+          <w:rFonts w:ascii="Times New Roman" w:hAnsi="Times New Roman" w:cs="Times New Roman"/>
+        </w:rPr>
+        <w:t>we are</w:t>
+      </w:r>
+      <w:r>
+        <w:rPr>
+          <w:rFonts w:ascii="Times New Roman" w:hAnsi="Times New Roman" w:cs="Times New Roman"/>
+        </w:rPr>
+        <w:t xml:space="preserve"> using the new “per 100,000 people” data set that </w:t>
+      </w:r>
+      <w:r>
+        <w:rPr>
+          <w:rFonts w:ascii="Times New Roman" w:hAnsi="Times New Roman" w:cs="Times New Roman"/>
+        </w:rPr>
+        <w:t>we</w:t>
+      </w:r>
+      <w:r>
+        <w:rPr>
+          <w:rFonts w:ascii="Times New Roman" w:hAnsi="Times New Roman" w:cs="Times New Roman"/>
+        </w:rPr>
+        <w:t xml:space="preserve"> have created. The same visualizations were used as the previous examples.</w:t>
       </w:r>
     </w:p>
     <w:p>
@@ -947,7 +1385,19 @@
         <w:rPr>
           <w:rFonts w:ascii="Times New Roman" w:hAnsi="Times New Roman" w:cs="Times New Roman"/>
         </w:rPr>
-        <w:t>ith the highest number of injuries and illnesses was</w:t>
+        <w:t>ith the highest number of injuries</w:t>
+      </w:r>
+      <w:r>
+        <w:rPr>
+          <w:rFonts w:ascii="Times New Roman" w:hAnsi="Times New Roman" w:cs="Times New Roman"/>
+        </w:rPr>
+        <w:t>/</w:t>
+      </w:r>
+      <w:r>
+        <w:rPr>
+          <w:rFonts w:ascii="Times New Roman" w:hAnsi="Times New Roman" w:cs="Times New Roman"/>
+        </w:rPr>
+        <w:t>illnesses was</w:t>
       </w:r>
       <w:r>
         <w:rPr>
@@ -1053,7 +1503,31 @@
         <w:rPr>
           <w:rFonts w:ascii="Times New Roman" w:hAnsi="Times New Roman" w:cs="Times New Roman"/>
         </w:rPr>
-        <w:t>, as well as a p-value of 0.397, therefore we would reject the null hypothesis and conclude that there is no significant correlation between the two variables.</w:t>
+        <w:t>, as well as a p-value of 0.397</w:t>
+      </w:r>
+      <w:r>
+        <w:rPr>
+          <w:rFonts w:ascii="Times New Roman" w:hAnsi="Times New Roman" w:cs="Times New Roman"/>
+        </w:rPr>
+        <w:t>:</w:t>
+      </w:r>
+      <w:r>
+        <w:rPr>
+          <w:rFonts w:ascii="Times New Roman" w:hAnsi="Times New Roman" w:cs="Times New Roman"/>
+        </w:rPr>
+        <w:t xml:space="preserve"> therefore</w:t>
+      </w:r>
+      <w:r>
+        <w:rPr>
+          <w:rFonts w:ascii="Times New Roman" w:hAnsi="Times New Roman" w:cs="Times New Roman"/>
+        </w:rPr>
+        <w:t>,</w:t>
+      </w:r>
+      <w:r>
+        <w:rPr>
+          <w:rFonts w:ascii="Times New Roman" w:hAnsi="Times New Roman" w:cs="Times New Roman"/>
+        </w:rPr>
+        <w:t xml:space="preserve"> we would reject the null hypothesis and conclude that there is no significant correlation between the two variables.</w:t>
       </w:r>
     </w:p>
     <w:p>
@@ -1285,7 +1759,19 @@
         <w:rPr>
           <w:rFonts w:ascii="Times New Roman" w:hAnsi="Times New Roman" w:cs="Times New Roman"/>
         </w:rPr>
-        <w:t xml:space="preserve"> 7 of the 8 largest states in the U.S. by population </w:t>
+        <w:t xml:space="preserve"> </w:t>
+      </w:r>
+      <w:r>
+        <w:rPr>
+          <w:rFonts w:ascii="Times New Roman" w:hAnsi="Times New Roman" w:cs="Times New Roman"/>
+        </w:rPr>
+        <w:t xml:space="preserve">it is important to note that </w:t>
+      </w:r>
+      <w:r>
+        <w:rPr>
+          <w:rFonts w:ascii="Times New Roman" w:hAnsi="Times New Roman" w:cs="Times New Roman"/>
+        </w:rPr>
+        <w:t xml:space="preserve">7 of the 8 largest states in the U.S. by population </w:t>
       </w:r>
       <w:r>
         <w:rPr>
@@ -1321,7 +1807,13 @@
         <w:rPr>
           <w:rFonts w:ascii="Times New Roman" w:hAnsi="Times New Roman" w:cs="Times New Roman"/>
         </w:rPr>
-        <w:t xml:space="preserve">as the amount of people in these states </w:t>
+        <w:t xml:space="preserve">because </w:t>
+      </w:r>
+      <w:r>
+        <w:rPr>
+          <w:rFonts w:ascii="Times New Roman" w:hAnsi="Times New Roman" w:cs="Times New Roman"/>
+        </w:rPr>
+        <w:t xml:space="preserve">the amount of people in these states </w:t>
       </w:r>
       <w:r>
         <w:rPr>
@@ -1341,50 +1833,48 @@
         </w:rPr>
         <w:t xml:space="preserve">For this reason, measuring and comparing the programs </w:t>
       </w:r>
+      <w:r>
+        <w:rPr>
+          <w:rFonts w:ascii="Times New Roman" w:hAnsi="Times New Roman" w:cs="Times New Roman"/>
+        </w:rPr>
+        <w:t>regarding</w:t>
+      </w:r>
+      <w:r>
+        <w:rPr>
+          <w:rFonts w:ascii="Times New Roman" w:hAnsi="Times New Roman" w:cs="Times New Roman"/>
+        </w:rPr>
+        <w:t xml:space="preserve"> fatalities yields similar results whether using just raw numbers or </w:t>
+      </w:r>
+      <w:r>
+        <w:rPr>
+          <w:rFonts w:ascii="Times New Roman" w:hAnsi="Times New Roman" w:cs="Times New Roman"/>
+        </w:rPr>
+        <w:t xml:space="preserve">numbers </w:t>
+      </w:r>
+      <w:r>
+        <w:rPr>
+          <w:rFonts w:ascii="Times New Roman" w:hAnsi="Times New Roman" w:cs="Times New Roman"/>
+        </w:rPr>
+        <w:t xml:space="preserve">per </w:t>
+      </w:r>
+      <w:r>
+        <w:rPr>
+          <w:rFonts w:ascii="Times New Roman" w:hAnsi="Times New Roman" w:cs="Times New Roman"/>
+        </w:rPr>
+        <w:t>100,000 people</w:t>
+      </w:r>
+      <w:r>
+        <w:rPr>
+          <w:rFonts w:ascii="Times New Roman" w:hAnsi="Times New Roman" w:cs="Times New Roman"/>
+        </w:rPr>
+        <w:t xml:space="preserve">. The split between federal and state programs when </w:t>
+      </w:r>
       <w:proofErr w:type="gramStart"/>
       <w:r>
         <w:rPr>
           <w:rFonts w:ascii="Times New Roman" w:hAnsi="Times New Roman" w:cs="Times New Roman"/>
         </w:rPr>
-        <w:t>in regards to</w:t>
-      </w:r>
-      <w:proofErr w:type="gramEnd"/>
-      <w:r>
-        <w:rPr>
-          <w:rFonts w:ascii="Times New Roman" w:hAnsi="Times New Roman" w:cs="Times New Roman"/>
-        </w:rPr>
-        <w:t xml:space="preserve"> fatalities yields similar results whether using just raw numbers or </w:t>
-      </w:r>
-      <w:r>
-        <w:rPr>
-          <w:rFonts w:ascii="Times New Roman" w:hAnsi="Times New Roman" w:cs="Times New Roman"/>
-        </w:rPr>
-        <w:t xml:space="preserve">numbers </w:t>
-      </w:r>
-      <w:r>
-        <w:rPr>
-          <w:rFonts w:ascii="Times New Roman" w:hAnsi="Times New Roman" w:cs="Times New Roman"/>
-        </w:rPr>
-        <w:t xml:space="preserve">per </w:t>
-      </w:r>
-      <w:r>
-        <w:rPr>
-          <w:rFonts w:ascii="Times New Roman" w:hAnsi="Times New Roman" w:cs="Times New Roman"/>
-        </w:rPr>
-        <w:t>100,000 people</w:t>
-      </w:r>
-      <w:r>
-        <w:rPr>
-          <w:rFonts w:ascii="Times New Roman" w:hAnsi="Times New Roman" w:cs="Times New Roman"/>
-        </w:rPr>
-        <w:t xml:space="preserve">. The split between federal and state programs when </w:t>
-      </w:r>
-      <w:proofErr w:type="gramStart"/>
-      <w:r>
-        <w:rPr>
-          <w:rFonts w:ascii="Times New Roman" w:hAnsi="Times New Roman" w:cs="Times New Roman"/>
-        </w:rPr>
-        <w:t>in regards to</w:t>
+        <w:t>in regard to</w:t>
       </w:r>
       <w:proofErr w:type="gramEnd"/>
       <w:r>
@@ -1513,19 +2003,17 @@
         </w:rPr>
         <w:t xml:space="preserve">However, it is important to note that the difference in values between the federal and the state programs is also very important. Without the added context of population density, an approximate 1000 increase in fatalities for the federal program seems extremely </w:t>
       </w:r>
-      <w:proofErr w:type="gramStart"/>
-      <w:r>
-        <w:rPr>
-          <w:rFonts w:ascii="Times New Roman" w:hAnsi="Times New Roman" w:cs="Times New Roman"/>
-        </w:rPr>
-        <w:t>high, and</w:t>
-      </w:r>
-      <w:proofErr w:type="gramEnd"/>
-      <w:r>
-        <w:rPr>
-          <w:rFonts w:ascii="Times New Roman" w:hAnsi="Times New Roman" w:cs="Times New Roman"/>
-        </w:rPr>
-        <w:t xml:space="preserve"> might convince the one to opt for the state program. With the knowledge that the federal program accounts for two-thirds of the entire country’s population versus the state program’s one-third market share, that value begins to make more sense as to why it is seemingly so high. Finally, when looking at the fatalities per 100,000 people, that number shrinks drastically from approximately 1000 fatalities to only about 20, making the federal program seem much more appealing than it once did.</w:t>
+      <w:r>
+        <w:rPr>
+          <w:rFonts w:ascii="Times New Roman" w:hAnsi="Times New Roman" w:cs="Times New Roman"/>
+        </w:rPr>
+        <w:t>high and</w:t>
+      </w:r>
+      <w:r>
+        <w:rPr>
+          <w:rFonts w:ascii="Times New Roman" w:hAnsi="Times New Roman" w:cs="Times New Roman"/>
+        </w:rPr>
+        <w:t xml:space="preserve"> might convince one to opt for the state program. With the knowledge that the federal program accounts for two-thirds of the entire country’s population versus the state program’s one-third market share, that value begins to make more sense as to why it is seemingly so high. Finally, when looking at the fatalities per 100,000 people, that number shrinks drastically from approximately 1000 fatalities to only about 20, making the federal program seem much more appealing than it once did.</w:t>
       </w:r>
     </w:p>
     <w:p>
@@ -1589,7 +2077,26 @@
         <w:rPr>
           <w:rFonts w:ascii="Times New Roman" w:hAnsi="Times New Roman" w:cs="Times New Roman"/>
         </w:rPr>
-        <w:t>, the only state of the eight highest populated</w:t>
+        <w:t xml:space="preserve">, the only state of the </w:t>
+      </w:r>
+      <w:r>
+        <w:rPr>
+          <w:rFonts w:ascii="Times New Roman" w:hAnsi="Times New Roman" w:cs="Times New Roman"/>
+        </w:rPr>
+        <w:t xml:space="preserve">aforementioned </w:t>
+      </w:r>
+      <w:r>
+        <w:rPr>
+          <w:rFonts w:ascii="Times New Roman" w:hAnsi="Times New Roman" w:cs="Times New Roman"/>
+        </w:rPr>
+        <w:t xml:space="preserve">eight highest </w:t>
+      </w:r>
+      <w:r>
+        <w:rPr>
+          <w:rFonts w:ascii="Times New Roman" w:hAnsi="Times New Roman" w:cs="Times New Roman"/>
+        </w:rPr>
+        <w:lastRenderedPageBreak/>
+        <w:t>populated</w:t>
       </w:r>
       <w:r>
         <w:rPr>
@@ -1607,8 +2114,13 @@
         <w:rPr>
           <w:rFonts w:ascii="Times New Roman" w:hAnsi="Times New Roman" w:cs="Times New Roman"/>
         </w:rPr>
-        <w:lastRenderedPageBreak/>
-        <w:t>with a state program would naturally also be the state with the highest number of injuries and illnesses compared to other states with the state program. California is also unique as it is the state with the highest population in the entirety of the U.</w:t>
+        <w:t>that uses</w:t>
+      </w:r>
+      <w:r>
+        <w:rPr>
+          <w:rFonts w:ascii="Times New Roman" w:hAnsi="Times New Roman" w:cs="Times New Roman"/>
+        </w:rPr>
+        <w:t xml:space="preserve"> a state program would naturally also be the state with the highest number of injuries and illnesses compared to other states with the state program. California is also unique as it is the state with the highest population in the entirety of the U.</w:t>
       </w:r>
       <w:r>
         <w:rPr>
@@ -1670,55 +2182,25 @@
         </w:rPr>
         <w:t xml:space="preserve"> </w:t>
       </w:r>
+      <w:r>
+        <w:rPr>
+          <w:rFonts w:ascii="Times New Roman" w:hAnsi="Times New Roman" w:cs="Times New Roman"/>
+        </w:rPr>
+        <w:t xml:space="preserve">Michigan </w:t>
+      </w:r>
       <w:proofErr w:type="gramStart"/>
       <w:r>
         <w:rPr>
           <w:rFonts w:ascii="Times New Roman" w:hAnsi="Times New Roman" w:cs="Times New Roman"/>
         </w:rPr>
-        <w:t>Digging even deeper</w:t>
-      </w:r>
-      <w:r>
-        <w:rPr>
-          <w:rFonts w:ascii="Times New Roman" w:hAnsi="Times New Roman" w:cs="Times New Roman"/>
-        </w:rPr>
-        <w:t>,</w:t>
-      </w:r>
-      <w:r>
-        <w:rPr>
-          <w:rFonts w:ascii="Times New Roman" w:hAnsi="Times New Roman" w:cs="Times New Roman"/>
-        </w:rPr>
-        <w:t xml:space="preserve"> it</w:t>
+        <w:t>actually had</w:t>
       </w:r>
       <w:proofErr w:type="gramEnd"/>
       <w:r>
         <w:rPr>
           <w:rFonts w:ascii="Times New Roman" w:hAnsi="Times New Roman" w:cs="Times New Roman"/>
         </w:rPr>
-        <w:t xml:space="preserve"> becomes apparent that</w:t>
-      </w:r>
-      <w:r>
-        <w:rPr>
-          <w:rFonts w:ascii="Times New Roman" w:hAnsi="Times New Roman" w:cs="Times New Roman"/>
-        </w:rPr>
-        <w:t xml:space="preserve"> California’s number of injuries and illnesses is almost as much as </w:t>
-      </w:r>
-      <w:r>
-        <w:rPr>
-          <w:rFonts w:ascii="Times New Roman" w:hAnsi="Times New Roman" w:cs="Times New Roman"/>
-        </w:rPr>
-        <w:t>the entire population of Wyoming (576,656).</w:t>
-      </w:r>
-      <w:r>
-        <w:rPr>
-          <w:rFonts w:ascii="Times New Roman" w:hAnsi="Times New Roman" w:cs="Times New Roman"/>
-        </w:rPr>
-        <w:t xml:space="preserve"> However, both states had the same rate of injuries and illnesses in 2012 (3.5%)</w:t>
-      </w:r>
-      <w:r>
-        <w:rPr>
-          <w:rFonts w:ascii="Times New Roman" w:hAnsi="Times New Roman" w:cs="Times New Roman"/>
-        </w:rPr>
-        <w:t>, showing that raw numbers alone do not account for population density.</w:t>
+        <w:t xml:space="preserve"> a higher rate of injuries/illness among its population (4%) compared to California (3.5%). </w:t>
       </w:r>
       <w:r>
         <w:rPr>
@@ -1730,13 +2212,97 @@
         <w:rPr>
           <w:rFonts w:ascii="Times New Roman" w:hAnsi="Times New Roman" w:cs="Times New Roman"/>
         </w:rPr>
-        <w:t xml:space="preserve">When taking per </w:t>
-      </w:r>
-      <w:r>
-        <w:rPr>
-          <w:rFonts w:ascii="Times New Roman" w:hAnsi="Times New Roman" w:cs="Times New Roman"/>
-        </w:rPr>
-        <w:t>100,000 numbers</w:t>
+        <w:t>This trend can be seen throughout the data; for example,</w:t>
+      </w:r>
+      <w:r>
+        <w:rPr>
+          <w:rFonts w:ascii="Times New Roman" w:hAnsi="Times New Roman" w:cs="Times New Roman"/>
+        </w:rPr>
+        <w:t xml:space="preserve"> </w:t>
+      </w:r>
+      <w:r>
+        <w:rPr>
+          <w:rFonts w:ascii="Times New Roman" w:hAnsi="Times New Roman" w:cs="Times New Roman"/>
+        </w:rPr>
+        <w:t>California’s number of injuries</w:t>
+      </w:r>
+      <w:r>
+        <w:rPr>
+          <w:rFonts w:ascii="Times New Roman" w:hAnsi="Times New Roman" w:cs="Times New Roman"/>
+        </w:rPr>
+        <w:t>/</w:t>
+      </w:r>
+      <w:r>
+        <w:rPr>
+          <w:rFonts w:ascii="Times New Roman" w:hAnsi="Times New Roman" w:cs="Times New Roman"/>
+        </w:rPr>
+        <w:t xml:space="preserve">illnesses is almost as much as </w:t>
+      </w:r>
+      <w:r>
+        <w:rPr>
+          <w:rFonts w:ascii="Times New Roman" w:hAnsi="Times New Roman" w:cs="Times New Roman"/>
+        </w:rPr>
+        <w:t>the entire population of Wyoming (576,656)</w:t>
+      </w:r>
+      <w:r>
+        <w:rPr>
+          <w:rFonts w:ascii="Times New Roman" w:hAnsi="Times New Roman" w:cs="Times New Roman"/>
+        </w:rPr>
+        <w:t>; h</w:t>
+      </w:r>
+      <w:r>
+        <w:rPr>
+          <w:rFonts w:ascii="Times New Roman" w:hAnsi="Times New Roman" w:cs="Times New Roman"/>
+        </w:rPr>
+        <w:t>owever, both states had the same rate of injuries</w:t>
+      </w:r>
+      <w:r>
+        <w:rPr>
+          <w:rFonts w:ascii="Times New Roman" w:hAnsi="Times New Roman" w:cs="Times New Roman"/>
+        </w:rPr>
+        <w:t>/illness</w:t>
+      </w:r>
+      <w:r>
+        <w:rPr>
+          <w:rFonts w:ascii="Times New Roman" w:hAnsi="Times New Roman" w:cs="Times New Roman"/>
+        </w:rPr>
+        <w:t>, showing that raw numbers alone do not account for population density</w:t>
+      </w:r>
+      <w:r>
+        <w:rPr>
+          <w:rFonts w:ascii="Times New Roman" w:hAnsi="Times New Roman" w:cs="Times New Roman"/>
+        </w:rPr>
+        <w:t xml:space="preserve"> and may not be painting the full picture</w:t>
+      </w:r>
+      <w:r>
+        <w:rPr>
+          <w:rFonts w:ascii="Times New Roman" w:hAnsi="Times New Roman" w:cs="Times New Roman"/>
+        </w:rPr>
+        <w:t>.</w:t>
+      </w:r>
+      <w:r>
+        <w:rPr>
+          <w:rFonts w:ascii="Times New Roman" w:hAnsi="Times New Roman" w:cs="Times New Roman"/>
+        </w:rPr>
+        <w:t xml:space="preserve"> The raw numbers initially paint California’s workplaces as outrageously prone to injuries and illness, but when you look at the values per 100,000 people, California is shown in a different light.</w:t>
+      </w:r>
+      <w:r>
+        <w:rPr>
+          <w:rFonts w:ascii="Times New Roman" w:hAnsi="Times New Roman" w:cs="Times New Roman"/>
+        </w:rPr>
+        <w:t xml:space="preserve"> </w:t>
+      </w:r>
+      <w:r>
+        <w:rPr>
+          <w:rFonts w:ascii="Times New Roman" w:hAnsi="Times New Roman" w:cs="Times New Roman"/>
+        </w:rPr>
+        <w:t xml:space="preserve">When taking </w:t>
+      </w:r>
+      <w:r>
+        <w:rPr>
+          <w:rFonts w:ascii="Times New Roman" w:hAnsi="Times New Roman" w:cs="Times New Roman"/>
+        </w:rPr>
+        <w:t>the values</w:t>
       </w:r>
       <w:r>
         <w:rPr>
@@ -1763,28 +2329,48 @@
         </w:rPr>
         <w:t xml:space="preserve">dangerous, especially considering how much higher its results were even compared to the </w:t>
       </w:r>
-      <w:proofErr w:type="gramStart"/>
-      <w:r>
-        <w:rPr>
-          <w:rFonts w:ascii="Times New Roman" w:hAnsi="Times New Roman" w:cs="Times New Roman"/>
-        </w:rPr>
-        <w:t>second place</w:t>
-      </w:r>
-      <w:proofErr w:type="gramEnd"/>
+      <w:r>
+        <w:rPr>
+          <w:rFonts w:ascii="Times New Roman" w:hAnsi="Times New Roman" w:cs="Times New Roman"/>
+        </w:rPr>
+        <w:t>second-place</w:t>
+      </w:r>
       <w:r>
         <w:rPr>
           <w:rFonts w:ascii="Times New Roman" w:hAnsi="Times New Roman" w:cs="Times New Roman"/>
         </w:rPr>
         <w:t xml:space="preserve"> spot, but when looking at </w:t>
       </w:r>
-      <w:proofErr w:type="spellStart"/>
-      <w:r>
-        <w:rPr>
-          <w:rFonts w:ascii="Times New Roman" w:hAnsi="Times New Roman" w:cs="Times New Roman"/>
-        </w:rPr>
-        <w:t>per</w:t>
-      </w:r>
-      <w:proofErr w:type="spellEnd"/>
+      <w:r>
+        <w:rPr>
+          <w:rFonts w:ascii="Times New Roman" w:hAnsi="Times New Roman" w:cs="Times New Roman"/>
+        </w:rPr>
+        <w:t>data per 100,000 people</w:t>
+      </w:r>
+      <w:r>
+        <w:rPr>
+          <w:rFonts w:ascii="Times New Roman" w:hAnsi="Times New Roman" w:cs="Times New Roman"/>
+        </w:rPr>
+        <w:t xml:space="preserve">, California doesn’t even register as something important to consider. Additionally, the results </w:t>
+      </w:r>
+      <w:r>
+        <w:rPr>
+          <w:rFonts w:ascii="Times New Roman" w:hAnsi="Times New Roman" w:cs="Times New Roman"/>
+        </w:rPr>
+        <w:t xml:space="preserve">when calculated </w:t>
+      </w:r>
+      <w:r>
+        <w:rPr>
+          <w:rFonts w:ascii="Times New Roman" w:hAnsi="Times New Roman" w:cs="Times New Roman"/>
+        </w:rPr>
+        <w:t xml:space="preserve">per </w:t>
+      </w:r>
+      <w:r>
+        <w:rPr>
+          <w:rFonts w:ascii="Times New Roman" w:hAnsi="Times New Roman" w:cs="Times New Roman"/>
+        </w:rPr>
+        <w:t>100,000</w:t>
+      </w:r>
       <w:r>
         <w:rPr>
           <w:rFonts w:ascii="Times New Roman" w:hAnsi="Times New Roman" w:cs="Times New Roman"/>
@@ -1795,39 +2381,25 @@
         <w:rPr>
           <w:rFonts w:ascii="Times New Roman" w:hAnsi="Times New Roman" w:cs="Times New Roman"/>
         </w:rPr>
-        <w:t>100,000 numbers</w:t>
-      </w:r>
-      <w:r>
-        <w:rPr>
-          <w:rFonts w:ascii="Times New Roman" w:hAnsi="Times New Roman" w:cs="Times New Roman"/>
-        </w:rPr>
-        <w:t xml:space="preserve">, California doesn’t even register as something important to consider. Additionally, the results for the per </w:t>
-      </w:r>
-      <w:r>
-        <w:rPr>
-          <w:rFonts w:ascii="Times New Roman" w:hAnsi="Times New Roman" w:cs="Times New Roman"/>
-        </w:rPr>
-        <w:t>100,000</w:t>
-      </w:r>
-      <w:r>
-        <w:rPr>
-          <w:rFonts w:ascii="Times New Roman" w:hAnsi="Times New Roman" w:cs="Times New Roman"/>
-        </w:rPr>
-        <w:t xml:space="preserve"> </w:t>
-      </w:r>
-      <w:proofErr w:type="gramStart"/>
-      <w:r>
-        <w:rPr>
-          <w:rFonts w:ascii="Times New Roman" w:hAnsi="Times New Roman" w:cs="Times New Roman"/>
-        </w:rPr>
-        <w:t>analysis</w:t>
-      </w:r>
-      <w:proofErr w:type="gramEnd"/>
-      <w:r>
-        <w:rPr>
-          <w:rFonts w:ascii="Times New Roman" w:hAnsi="Times New Roman" w:cs="Times New Roman"/>
-        </w:rPr>
-        <w:t xml:space="preserve"> have a might tighter range, as opposed to the obvious outlier that the raw numbers had shown.</w:t>
+        <w:t xml:space="preserve">people </w:t>
+      </w:r>
+      <w:r>
+        <w:rPr>
+          <w:rFonts w:ascii="Times New Roman" w:hAnsi="Times New Roman" w:cs="Times New Roman"/>
+        </w:rPr>
+        <w:t>have a m</w:t>
+      </w:r>
+      <w:r>
+        <w:rPr>
+          <w:rFonts w:ascii="Times New Roman" w:hAnsi="Times New Roman" w:cs="Times New Roman"/>
+        </w:rPr>
+        <w:t>uch</w:t>
+      </w:r>
+      <w:r>
+        <w:rPr>
+          <w:rFonts w:ascii="Times New Roman" w:hAnsi="Times New Roman" w:cs="Times New Roman"/>
+        </w:rPr>
+        <w:t xml:space="preserve"> tighter range, as opposed to the obvious outlier that the raw numbers had shown.</w:t>
       </w:r>
     </w:p>
     <w:p>
@@ -1838,6 +2410,9 @@
         </w:rPr>
       </w:pPr>
       <w:r>
+        <w:rPr>
+          <w:noProof/>
+        </w:rPr>
         <w:drawing>
           <wp:inline distT="0" distB="0" distL="0" distR="0" wp14:anchorId="0743BD3D" wp14:editId="258454C9">
             <wp:extent cx="2723695" cy="1305977"/>
@@ -1881,6 +2456,9 @@
         <w:t xml:space="preserve"> </w:t>
       </w:r>
       <w:r>
+        <w:rPr>
+          <w:noProof/>
+        </w:rPr>
         <w:drawing>
           <wp:inline distT="0" distB="0" distL="0" distR="0" wp14:anchorId="468E71AB" wp14:editId="2E63D0FF">
             <wp:extent cx="2643922" cy="1319137"/>
@@ -1967,7 +2545,7 @@
         <w:rPr>
           <w:rFonts w:ascii="Times New Roman" w:hAnsi="Times New Roman" w:cs="Times New Roman"/>
         </w:rPr>
-        <w:t xml:space="preserve"> injuries, illnesses, and fatalities. </w:t>
+        <w:t xml:space="preserve"> fatalities. </w:t>
       </w:r>
       <w:r>
         <w:rPr>
@@ -1997,21 +2575,81 @@
         <w:rPr>
           <w:rFonts w:ascii="Times New Roman" w:hAnsi="Times New Roman" w:cs="Times New Roman"/>
         </w:rPr>
-        <w:t xml:space="preserve">obviously plays a vital role when it comes to health, including injuries, illnesses, and more vitally, fatalities. Seeing if, and to what extent, healthcare plays a role in the fatalities in each state may show that the programs it adopts </w:t>
+        <w:t xml:space="preserve">obviously plays a vital role when it comes to health, </w:t>
+      </w:r>
+      <w:r>
+        <w:rPr>
+          <w:rFonts w:ascii="Times New Roman" w:hAnsi="Times New Roman" w:cs="Times New Roman"/>
+        </w:rPr>
+        <w:t>especially if one dies or not.</w:t>
+      </w:r>
+      <w:r>
+        <w:rPr>
+          <w:rFonts w:ascii="Times New Roman" w:hAnsi="Times New Roman" w:cs="Times New Roman"/>
+        </w:rPr>
+        <w:t xml:space="preserve"> Seeing if, and to what extent, healthcare plays a role in the fatalities in each state</w:t>
+      </w:r>
+      <w:r>
+        <w:rPr>
+          <w:rFonts w:ascii="Times New Roman" w:hAnsi="Times New Roman" w:cs="Times New Roman"/>
+        </w:rPr>
+        <w:t>’s workplace</w:t>
+      </w:r>
+      <w:r>
+        <w:rPr>
+          <w:rFonts w:ascii="Times New Roman" w:hAnsi="Times New Roman" w:cs="Times New Roman"/>
+        </w:rPr>
+        <w:t xml:space="preserve"> may show that the program it adopts </w:t>
+      </w:r>
+      <w:r>
+        <w:rPr>
+          <w:rFonts w:ascii="Times New Roman" w:hAnsi="Times New Roman" w:cs="Times New Roman"/>
+        </w:rPr>
+        <w:t>may</w:t>
+      </w:r>
+      <w:r>
+        <w:rPr>
+          <w:rFonts w:ascii="Times New Roman" w:hAnsi="Times New Roman" w:cs="Times New Roman"/>
+        </w:rPr>
+        <w:t xml:space="preserve"> not </w:t>
+      </w:r>
+      <w:r>
+        <w:rPr>
+          <w:rFonts w:ascii="Times New Roman" w:hAnsi="Times New Roman" w:cs="Times New Roman"/>
+        </w:rPr>
+        <w:t xml:space="preserve">be </w:t>
+      </w:r>
+      <w:r>
+        <w:rPr>
+          <w:rFonts w:ascii="Times New Roman" w:hAnsi="Times New Roman" w:cs="Times New Roman"/>
+        </w:rPr>
+        <w:t xml:space="preserve">as important to the overall health of its </w:t>
+      </w:r>
+      <w:r>
+        <w:rPr>
+          <w:rFonts w:ascii="Times New Roman" w:hAnsi="Times New Roman" w:cs="Times New Roman"/>
+        </w:rPr>
+        <w:t xml:space="preserve">workplace safety </w:t>
       </w:r>
       <w:proofErr w:type="gramStart"/>
       <w:r>
         <w:rPr>
           <w:rFonts w:ascii="Times New Roman" w:hAnsi="Times New Roman" w:cs="Times New Roman"/>
         </w:rPr>
-        <w:t>is</w:t>
+        <w:t>at</w:t>
       </w:r>
       <w:proofErr w:type="gramEnd"/>
       <w:r>
         <w:rPr>
           <w:rFonts w:ascii="Times New Roman" w:hAnsi="Times New Roman" w:cs="Times New Roman"/>
         </w:rPr>
-        <w:t xml:space="preserve"> not as important to the overall health of its population.</w:t>
+        <w:t xml:space="preserve"> originally thought</w:t>
+      </w:r>
+      <w:r>
+        <w:rPr>
+          <w:rFonts w:ascii="Times New Roman" w:hAnsi="Times New Roman" w:cs="Times New Roman"/>
+        </w:rPr>
+        <w:t>.</w:t>
       </w:r>
     </w:p>
     <w:p>
@@ -2033,19 +2671,29 @@
         </w:rPr>
         <w:t xml:space="preserve">future improvements </w:t>
       </w:r>
-      <w:proofErr w:type="gramStart"/>
-      <w:r>
-        <w:rPr>
-          <w:rFonts w:ascii="Times New Roman" w:hAnsi="Times New Roman" w:cs="Times New Roman"/>
-        </w:rPr>
-        <w:t>of</w:t>
-      </w:r>
-      <w:proofErr w:type="gramEnd"/>
-      <w:r>
-        <w:rPr>
-          <w:rFonts w:ascii="Times New Roman" w:hAnsi="Times New Roman" w:cs="Times New Roman"/>
-        </w:rPr>
-        <w:t xml:space="preserve"> the project, I would make sure to record data for the number of </w:t>
+      <w:r>
+        <w:rPr>
+          <w:rFonts w:ascii="Times New Roman" w:hAnsi="Times New Roman" w:cs="Times New Roman"/>
+        </w:rPr>
+        <w:t>to</w:t>
+      </w:r>
+      <w:r>
+        <w:rPr>
+          <w:rFonts w:ascii="Times New Roman" w:hAnsi="Times New Roman" w:cs="Times New Roman"/>
+        </w:rPr>
+        <w:t xml:space="preserve"> the project, </w:t>
+      </w:r>
+      <w:r>
+        <w:rPr>
+          <w:rFonts w:ascii="Times New Roman" w:hAnsi="Times New Roman" w:cs="Times New Roman"/>
+        </w:rPr>
+        <w:t>we</w:t>
+      </w:r>
+      <w:r>
+        <w:rPr>
+          <w:rFonts w:ascii="Times New Roman" w:hAnsi="Times New Roman" w:cs="Times New Roman"/>
+        </w:rPr>
+        <w:t xml:space="preserve"> would make sure to record data for the number of </w:t>
       </w:r>
       <w:r>
         <w:rPr>
@@ -2069,35 +2717,149 @@
         <w:rPr>
           <w:rFonts w:ascii="Times New Roman" w:hAnsi="Times New Roman" w:cs="Times New Roman"/>
         </w:rPr>
-        <w:t xml:space="preserve">All </w:t>
-      </w:r>
-      <w:proofErr w:type="gramStart"/>
-      <w:r>
-        <w:rPr>
-          <w:rFonts w:ascii="Times New Roman" w:hAnsi="Times New Roman" w:cs="Times New Roman"/>
-        </w:rPr>
-        <w:t>these</w:t>
-      </w:r>
-      <w:proofErr w:type="gramEnd"/>
-      <w:r>
-        <w:rPr>
-          <w:rFonts w:ascii="Times New Roman" w:hAnsi="Times New Roman" w:cs="Times New Roman"/>
-        </w:rPr>
-        <w:t xml:space="preserve"> missing information involves states under the federal program, meaning we cannot analyze the injuries and illnesses of that program. In turn, it is impossible to compare it to the injuries and illnesses of the state program, meaning that vital </w:t>
-      </w:r>
-      <w:proofErr w:type="gramStart"/>
-      <w:r>
-        <w:rPr>
-          <w:rFonts w:ascii="Times New Roman" w:hAnsi="Times New Roman" w:cs="Times New Roman"/>
-        </w:rPr>
-        <w:t>question</w:t>
-      </w:r>
-      <w:proofErr w:type="gramEnd"/>
-      <w:r>
-        <w:rPr>
-          <w:rFonts w:ascii="Times New Roman" w:hAnsi="Times New Roman" w:cs="Times New Roman"/>
-        </w:rPr>
-        <w:t xml:space="preserve"> cannot be answered. Collecting this data in the future should be prioritized so that that avenue of study can be explored.</w:t>
+        <w:t>All the</w:t>
+      </w:r>
+      <w:r>
+        <w:rPr>
+          <w:rFonts w:ascii="Times New Roman" w:hAnsi="Times New Roman" w:cs="Times New Roman"/>
+        </w:rPr>
+        <w:t xml:space="preserve"> </w:t>
+      </w:r>
+      <w:r>
+        <w:rPr>
+          <w:rFonts w:ascii="Times New Roman" w:hAnsi="Times New Roman" w:cs="Times New Roman"/>
+        </w:rPr>
+        <w:t>missing information i</w:t>
+      </w:r>
+      <w:r>
+        <w:rPr>
+          <w:rFonts w:ascii="Times New Roman" w:hAnsi="Times New Roman" w:cs="Times New Roman"/>
+        </w:rPr>
+        <w:t>s for</w:t>
+      </w:r>
+      <w:r>
+        <w:rPr>
+          <w:rFonts w:ascii="Times New Roman" w:hAnsi="Times New Roman" w:cs="Times New Roman"/>
+        </w:rPr>
+        <w:t xml:space="preserve"> states under the federal program, meaning we cannot analyze the injuries</w:t>
+      </w:r>
+      <w:r>
+        <w:rPr>
+          <w:rFonts w:ascii="Times New Roman" w:hAnsi="Times New Roman" w:cs="Times New Roman"/>
+        </w:rPr>
+        <w:t>/</w:t>
+      </w:r>
+      <w:r>
+        <w:rPr>
+          <w:rFonts w:ascii="Times New Roman" w:hAnsi="Times New Roman" w:cs="Times New Roman"/>
+        </w:rPr>
+        <w:t>illnesses of that program. In turn, it is impossible to compare it to the injuries</w:t>
+      </w:r>
+      <w:r>
+        <w:rPr>
+          <w:rFonts w:ascii="Times New Roman" w:hAnsi="Times New Roman" w:cs="Times New Roman"/>
+        </w:rPr>
+        <w:t>/</w:t>
+      </w:r>
+      <w:r>
+        <w:rPr>
+          <w:rFonts w:ascii="Times New Roman" w:hAnsi="Times New Roman" w:cs="Times New Roman"/>
+        </w:rPr>
+        <w:t xml:space="preserve">illnesses of the state program, meaning that </w:t>
+      </w:r>
+      <w:r>
+        <w:rPr>
+          <w:rFonts w:ascii="Times New Roman" w:hAnsi="Times New Roman" w:cs="Times New Roman"/>
+        </w:rPr>
+        <w:t>additional, vital questions</w:t>
+      </w:r>
+      <w:r>
+        <w:rPr>
+          <w:rFonts w:ascii="Times New Roman" w:hAnsi="Times New Roman" w:cs="Times New Roman"/>
+        </w:rPr>
+        <w:t xml:space="preserve"> cannot be answered. Collecting this data in the future should be prioritized so that th</w:t>
+      </w:r>
+      <w:r>
+        <w:rPr>
+          <w:rFonts w:ascii="Times New Roman" w:hAnsi="Times New Roman" w:cs="Times New Roman"/>
+        </w:rPr>
+        <w:t>is</w:t>
+      </w:r>
+      <w:r>
+        <w:rPr>
+          <w:rFonts w:ascii="Times New Roman" w:hAnsi="Times New Roman" w:cs="Times New Roman"/>
+        </w:rPr>
+        <w:t xml:space="preserve"> avenue of study can be explored.</w:t>
+      </w:r>
+    </w:p>
+    <w:p>
+      <w:pPr>
+        <w:rPr>
+          <w:rFonts w:ascii="Times New Roman" w:hAnsi="Times New Roman" w:cs="Times New Roman"/>
+        </w:rPr>
+      </w:pPr>
+      <w:r>
+        <w:rPr>
+          <w:rFonts w:ascii="Times New Roman" w:hAnsi="Times New Roman" w:cs="Times New Roman"/>
+        </w:rPr>
+        <w:br w:type="page"/>
+      </w:r>
+    </w:p>
+    <w:p>
+      <w:pPr>
+        <w:rPr>
+          <w:rFonts w:ascii="Times New Roman" w:hAnsi="Times New Roman" w:cs="Times New Roman"/>
+          <w:b/>
+          <w:bCs/>
+        </w:rPr>
+      </w:pPr>
+      <w:r>
+        <w:rPr>
+          <w:rFonts w:ascii="Times New Roman" w:hAnsi="Times New Roman" w:cs="Times New Roman"/>
+          <w:b/>
+          <w:bCs/>
+        </w:rPr>
+        <w:lastRenderedPageBreak/>
+        <w:t>References</w:t>
+      </w:r>
+    </w:p>
+    <w:p>
+      <w:pPr>
+        <w:pStyle w:val="ListParagraph"/>
+        <w:numPr>
+          <w:ilvl w:val="0"/>
+          <w:numId w:val="2"/>
+        </w:numPr>
+        <w:rPr>
+          <w:rFonts w:ascii="Times New Roman" w:hAnsi="Times New Roman" w:cs="Times New Roman"/>
+        </w:rPr>
+      </w:pPr>
+      <w:r>
+        <w:rPr>
+          <w:rFonts w:ascii="Times New Roman" w:hAnsi="Times New Roman" w:cs="Times New Roman"/>
+        </w:rPr>
+        <w:t>United States Census Bureau for State Population Totals and Components of Change between April 1, 2010 and</w:t>
+      </w:r>
+      <w:r>
+        <w:rPr>
+          <w:rFonts w:ascii="Times New Roman" w:hAnsi="Times New Roman" w:cs="Times New Roman"/>
+        </w:rPr>
+        <w:t xml:space="preserve"> July 1, 2019: </w:t>
+      </w:r>
+      <w:hyperlink r:id="rId15" w:history="1">
+        <w:r>
+          <w:rPr>
+            <w:rStyle w:val="Hyperlink"/>
+            <w:rFonts w:ascii="Times New Roman" w:hAnsi="Times New Roman" w:cs="Times New Roman"/>
+          </w:rPr>
+          <w:t>https://www.census.gov/data/tables/time-series/demo/popest/2010s-state-total.html</w:t>
+        </w:r>
+      </w:hyperlink>
+      <w:r>
+        <w:rPr>
+          <w:rFonts w:ascii="Times New Roman" w:hAnsi="Times New Roman" w:cs="Times New Roman"/>
+        </w:rPr>
+        <w:t xml:space="preserve"> </w:t>
       </w:r>
     </w:p>
     <w:sectPr>
@@ -2113,6 +2875,95 @@
 <file path=word/numbering.xml><?xml version="1.0" encoding="utf-8"?>
 <w:numbering xmlns:wpc="http://schemas.microsoft.com/office/word/2010/wordprocessingCanvas" xmlns:cx="http://schemas.microsoft.com/office/drawing/2014/chartex" xmlns:cx1="http://schemas.microsoft.com/office/drawing/2015/9/8/chartex" xmlns:cx2="http://schemas.microsoft.com/office/drawing/2015/10/21/chartex" xmlns:cx3="http://schemas.microsoft.com/office/drawing/2016/5/9/chartex" xmlns:cx4="http://schemas.microsoft.com/office/drawing/2016/5/10/chartex" xmlns:cx5="http://schemas.microsoft.com/office/drawing/2016/5/11/chartex" xmlns:cx6="http://schemas.microsoft.com/office/drawing/2016/5/12/chartex" xmlns:cx7="http://schemas.microsoft.com/office/drawing/2016/5/13/chartex" xmlns:cx8="http://schemas.microsoft.com/office/drawing/2016/5/14/chartex" xmlns:mc="http://schemas.openxmlformats.org/markup-compatibility/2006" xmlns:aink="http://schemas.microsoft.com/office/drawing/2016/ink" xmlns:am3d="http://schemas.microsoft.com/office/drawing/2017/model3d" xmlns:o="urn:schemas-microsoft-com:office:office" xmlns:oel="http://schemas.microsoft.com/office/2019/extlst" xmlns:r="http://schemas.openxmlformats.org/officeDocument/2006/relationships" xmlns:m="http://schemas.openxmlformats.org/officeDocument/2006/math" xmlns:v="urn:schemas-microsoft-com:vml" xmlns:wp14="http://schemas.microsoft.com/office/word/2010/wordprocessingDrawing" xmlns:wp="http://schemas.openxmlformats.org/drawingml/2006/wordprocessingDrawing" xmlns:w10="urn:schemas-microsoft-com:office:word" xmlns:w="http://schemas.openxmlformats.org/wordprocessingml/2006/main" xmlns:w14="http://schemas.microsoft.com/office/word/2010/wordml" xmlns:w15="http://schemas.microsoft.com/office/word/2012/wordml" xmlns:w16cex="http://schemas.microsoft.com/office/word/2018/wordml/cex" xmlns:w16cid="http://schemas.microsoft.com/office/word/2016/wordml/cid" xmlns:w16="http://schemas.microsoft.com/office/word/2018/wordml" xmlns:w16du="http://schemas.microsoft.com/office/word/2023/wordml/word16du" xmlns:w16sdtdh="http://schemas.microsoft.com/office/word/2020/wordml/sdtdatahash" xmlns:w16se="http://schemas.microsoft.com/office/word/2015/wordml/symex" xmlns:wpg="http://schemas.microsoft.com/office/word/2010/wordprocessingGroup" xmlns:wpi="http://schemas.microsoft.com/office/word/2010/wordprocessingInk" xmlns:wne="http://schemas.microsoft.com/office/word/2006/wordml" xmlns:wps="http://schemas.microsoft.com/office/word/2010/wordprocessingShape" mc:Ignorable="w14 w15 w16se w16cid w16 w16cex w16sdtdh w16du wp14">
   <w:abstractNum w:abstractNumId="0" w15:restartNumberingAfterBreak="0">
+    <w:nsid w:val="1C784B86"/>
+    <w:multiLevelType w:val="hybridMultilevel"/>
+    <w:tmpl w:val="30A476F0"/>
+    <w:lvl w:ilvl="0" w:tplc="0409000F">
+      <w:start w:val="1"/>
+      <w:numFmt w:val="decimal"/>
+      <w:lvlText w:val="%1."/>
+      <w:lvlJc w:val="left"/>
+      <w:pPr>
+        <w:ind w:left="720" w:hanging="360"/>
+      </w:pPr>
+      <w:rPr>
+        <w:rFonts w:hint="default"/>
+      </w:rPr>
+    </w:lvl>
+    <w:lvl w:ilvl="1" w:tplc="04090019" w:tentative="1">
+      <w:start w:val="1"/>
+      <w:numFmt w:val="lowerLetter"/>
+      <w:lvlText w:val="%2."/>
+      <w:lvlJc w:val="left"/>
+      <w:pPr>
+        <w:ind w:left="1440" w:hanging="360"/>
+      </w:pPr>
+    </w:lvl>
+    <w:lvl w:ilvl="2" w:tplc="0409001B" w:tentative="1">
+      <w:start w:val="1"/>
+      <w:numFmt w:val="lowerRoman"/>
+      <w:lvlText w:val="%3."/>
+      <w:lvlJc w:val="right"/>
+      <w:pPr>
+        <w:ind w:left="2160" w:hanging="180"/>
+      </w:pPr>
+    </w:lvl>
+    <w:lvl w:ilvl="3" w:tplc="0409000F" w:tentative="1">
+      <w:start w:val="1"/>
+      <w:numFmt w:val="decimal"/>
+      <w:lvlText w:val="%4."/>
+      <w:lvlJc w:val="left"/>
+      <w:pPr>
+        <w:ind w:left="2880" w:hanging="360"/>
+      </w:pPr>
+    </w:lvl>
+    <w:lvl w:ilvl="4" w:tplc="04090019" w:tentative="1">
+      <w:start w:val="1"/>
+      <w:numFmt w:val="lowerLetter"/>
+      <w:lvlText w:val="%5."/>
+      <w:lvlJc w:val="left"/>
+      <w:pPr>
+        <w:ind w:left="3600" w:hanging="360"/>
+      </w:pPr>
+    </w:lvl>
+    <w:lvl w:ilvl="5" w:tplc="0409001B" w:tentative="1">
+      <w:start w:val="1"/>
+      <w:numFmt w:val="lowerRoman"/>
+      <w:lvlText w:val="%6."/>
+      <w:lvlJc w:val="right"/>
+      <w:pPr>
+        <w:ind w:left="4320" w:hanging="180"/>
+      </w:pPr>
+    </w:lvl>
+    <w:lvl w:ilvl="6" w:tplc="0409000F" w:tentative="1">
+      <w:start w:val="1"/>
+      <w:numFmt w:val="decimal"/>
+      <w:lvlText w:val="%7."/>
+      <w:lvlJc w:val="left"/>
+      <w:pPr>
+        <w:ind w:left="5040" w:hanging="360"/>
+      </w:pPr>
+    </w:lvl>
+    <w:lvl w:ilvl="7" w:tplc="04090019" w:tentative="1">
+      <w:start w:val="1"/>
+      <w:numFmt w:val="lowerLetter"/>
+      <w:lvlText w:val="%8."/>
+      <w:lvlJc w:val="left"/>
+      <w:pPr>
+        <w:ind w:left="5760" w:hanging="360"/>
+      </w:pPr>
+    </w:lvl>
+    <w:lvl w:ilvl="8" w:tplc="0409001B" w:tentative="1">
+      <w:start w:val="1"/>
+      <w:numFmt w:val="lowerRoman"/>
+      <w:lvlText w:val="%9."/>
+      <w:lvlJc w:val="right"/>
+      <w:pPr>
+        <w:ind w:left="6480" w:hanging="180"/>
+      </w:pPr>
+    </w:lvl>
+  </w:abstractNum>
+  <w:abstractNum w:abstractNumId="1" w15:restartNumberingAfterBreak="0">
     <w:nsid w:val="4DE0575B"/>
     <w:multiLevelType w:val="hybridMultilevel"/>
     <w:tmpl w:val="31A292CA"/>
@@ -2199,6 +3050,9 @@
     </w:lvl>
   </w:abstractNum>
   <w:num w:numId="1" w16cid:durableId="470371641">
+    <w:abstractNumId w:val="1"/>
+  </w:num>
+  <w:num w:numId="2" w16cid:durableId="504830454">
     <w:abstractNumId w:val="0"/>
   </w:num>
 </w:numbering>
@@ -3119,6 +3973,29 @@
       <w:smallCaps/>
       <w:color w:val="0F4761" w:themeColor="accent1" w:themeShade="BF"/>
       <w:spacing w:val="5"/>
+    </w:rPr>
+  </w:style>
+  <w:style w:type="character" w:styleId="Hyperlink">
+    <w:name w:val="Hyperlink"/>
+    <w:basedOn w:val="DefaultParagraphFont"/>
+    <w:uiPriority w:val="99"/>
+    <w:unhideWhenUsed/>
+    <w:rsid w:val="00CA69AA"/>
+    <w:rPr>
+      <w:color w:val="467886" w:themeColor="hyperlink"/>
+      <w:u w:val="single"/>
+    </w:rPr>
+  </w:style>
+  <w:style w:type="character" w:styleId="UnresolvedMention">
+    <w:name w:val="Unresolved Mention"/>
+    <w:basedOn w:val="DefaultParagraphFont"/>
+    <w:uiPriority w:val="99"/>
+    <w:semiHidden/>
+    <w:unhideWhenUsed/>
+    <w:rsid w:val="00CA69AA"/>
+    <w:rPr>
+      <w:color w:val="605E5C"/>
+      <w:shd w:val="clear" w:color="auto" w:fill="E1DFDD"/>
     </w:rPr>
   </w:style>
 </w:styles>

</xml_diff>

<commit_message>
Final Proofreading, Removal of First Person, References Formatting
</commit_message>
<xml_diff>
--- a/Project.docx
+++ b/Project.docx
@@ -20,9 +20,16 @@
         </w:rPr>
         <w:t>Summary</w:t>
       </w:r>
+      <w:r>
+        <w:rPr>
+          <w:rFonts w:ascii="Times New Roman" w:hAnsi="Times New Roman" w:cs="Times New Roman"/>
+        </w:rPr>
+        <w:tab/>
+      </w:r>
     </w:p>
     <w:p>
       <w:pPr>
+        <w:ind w:firstLine="720"/>
         <w:rPr>
           <w:rFonts w:ascii="Times New Roman" w:hAnsi="Times New Roman" w:cs="Times New Roman"/>
         </w:rPr>
@@ -31,173 +38,12 @@
         <w:rPr>
           <w:rFonts w:ascii="Times New Roman" w:hAnsi="Times New Roman" w:cs="Times New Roman"/>
         </w:rPr>
-        <w:tab/>
-      </w:r>
-      <w:r>
-        <w:rPr>
-          <w:rFonts w:ascii="Times New Roman" w:hAnsi="Times New Roman" w:cs="Times New Roman"/>
-        </w:rPr>
-        <w:t xml:space="preserve">Every state in the United States had various information about </w:t>
-      </w:r>
-      <w:r>
-        <w:rPr>
-          <w:rFonts w:ascii="Times New Roman" w:hAnsi="Times New Roman" w:cs="Times New Roman"/>
-        </w:rPr>
-        <w:t xml:space="preserve">its </w:t>
-      </w:r>
-      <w:r>
-        <w:rPr>
-          <w:rFonts w:ascii="Times New Roman" w:hAnsi="Times New Roman" w:cs="Times New Roman"/>
-        </w:rPr>
-        <w:t xml:space="preserve">workplace </w:t>
-      </w:r>
-      <w:r>
-        <w:rPr>
-          <w:rFonts w:ascii="Times New Roman" w:hAnsi="Times New Roman" w:cs="Times New Roman"/>
-        </w:rPr>
-        <w:t xml:space="preserve">programs and safety recorded in order to determine </w:t>
-      </w:r>
-      <w:r>
-        <w:rPr>
-          <w:rFonts w:ascii="Times New Roman" w:hAnsi="Times New Roman" w:cs="Times New Roman"/>
-        </w:rPr>
-        <w:t>what may be the cause behind the different numbers and rates of</w:t>
-      </w:r>
-      <w:r>
-        <w:rPr>
-          <w:rFonts w:ascii="Times New Roman" w:hAnsi="Times New Roman" w:cs="Times New Roman"/>
-        </w:rPr>
-        <w:t xml:space="preserve"> workplace</w:t>
-      </w:r>
-      <w:r>
-        <w:rPr>
-          <w:rFonts w:ascii="Times New Roman" w:hAnsi="Times New Roman" w:cs="Times New Roman"/>
-        </w:rPr>
-        <w:t xml:space="preserve"> injuries</w:t>
-      </w:r>
-      <w:r>
-        <w:rPr>
-          <w:rFonts w:ascii="Times New Roman" w:hAnsi="Times New Roman" w:cs="Times New Roman"/>
-        </w:rPr>
-        <w:t>/</w:t>
-      </w:r>
-      <w:r>
-        <w:rPr>
-          <w:rFonts w:ascii="Times New Roman" w:hAnsi="Times New Roman" w:cs="Times New Roman"/>
-        </w:rPr>
-        <w:t>illnesses, and fatalities</w:t>
-      </w:r>
-      <w:r>
-        <w:rPr>
-          <w:rFonts w:ascii="Times New Roman" w:hAnsi="Times New Roman" w:cs="Times New Roman"/>
-        </w:rPr>
-        <w:t xml:space="preserve">. </w:t>
-      </w:r>
-      <w:r>
-        <w:rPr>
-          <w:rFonts w:ascii="Times New Roman" w:hAnsi="Times New Roman" w:cs="Times New Roman"/>
-        </w:rPr>
-        <w:t>We</w:t>
-      </w:r>
-      <w:r>
-        <w:rPr>
-          <w:rFonts w:ascii="Times New Roman" w:hAnsi="Times New Roman" w:cs="Times New Roman"/>
-        </w:rPr>
-        <w:t xml:space="preserve"> </w:t>
-      </w:r>
-      <w:r>
-        <w:rPr>
-          <w:rFonts w:ascii="Times New Roman" w:hAnsi="Times New Roman" w:cs="Times New Roman"/>
-        </w:rPr>
-        <w:t>also attempted to see</w:t>
-      </w:r>
-      <w:r>
-        <w:rPr>
-          <w:rFonts w:ascii="Times New Roman" w:hAnsi="Times New Roman" w:cs="Times New Roman"/>
-        </w:rPr>
-        <w:t xml:space="preserve"> if there are multiple different factors involved and, if so, which may prove to be more impactful.</w:t>
-      </w:r>
-      <w:r>
-        <w:rPr>
-          <w:rFonts w:ascii="Times New Roman" w:hAnsi="Times New Roman" w:cs="Times New Roman"/>
-        </w:rPr>
-        <w:t xml:space="preserve"> By obtaining raw data</w:t>
-      </w:r>
-      <w:r>
-        <w:rPr>
-          <w:rFonts w:ascii="Times New Roman" w:hAnsi="Times New Roman" w:cs="Times New Roman"/>
-        </w:rPr>
-        <w:t xml:space="preserve"> </w:t>
-      </w:r>
-      <w:r>
-        <w:rPr>
-          <w:rFonts w:ascii="Times New Roman" w:hAnsi="Times New Roman" w:cs="Times New Roman"/>
-        </w:rPr>
-        <w:t>regarding</w:t>
-      </w:r>
-      <w:r>
-        <w:rPr>
-          <w:rFonts w:ascii="Times New Roman" w:hAnsi="Times New Roman" w:cs="Times New Roman"/>
-        </w:rPr>
-        <w:t xml:space="preserve"> workplace fatalities, injuries, inspections, and </w:t>
-      </w:r>
-      <w:r>
-        <w:rPr>
-          <w:rFonts w:ascii="Times New Roman" w:hAnsi="Times New Roman" w:cs="Times New Roman"/>
-        </w:rPr>
-        <w:t>penalties</w:t>
-      </w:r>
-      <w:r>
-        <w:rPr>
-          <w:rFonts w:ascii="Times New Roman" w:hAnsi="Times New Roman" w:cs="Times New Roman"/>
-        </w:rPr>
-        <w:t xml:space="preserve">, population numbers for every state, and calculating per capita values of injuries/illnesses as well as fatalities, </w:t>
-      </w:r>
-      <w:r>
-        <w:rPr>
-          <w:rFonts w:ascii="Times New Roman" w:hAnsi="Times New Roman" w:cs="Times New Roman"/>
-        </w:rPr>
-        <w:t xml:space="preserve">we were </w:t>
-      </w:r>
-      <w:r>
-        <w:rPr>
-          <w:rFonts w:ascii="Times New Roman" w:hAnsi="Times New Roman" w:cs="Times New Roman"/>
-        </w:rPr>
-        <w:t xml:space="preserve">able to reach certain conclusions for questions that </w:t>
-      </w:r>
-      <w:r>
-        <w:rPr>
-          <w:rFonts w:ascii="Times New Roman" w:hAnsi="Times New Roman" w:cs="Times New Roman"/>
-        </w:rPr>
-        <w:t>we were</w:t>
-      </w:r>
-      <w:r>
-        <w:rPr>
-          <w:rFonts w:ascii="Times New Roman" w:hAnsi="Times New Roman" w:cs="Times New Roman"/>
-        </w:rPr>
-        <w:t xml:space="preserve"> presented with. By utilizing bar charts, pie charts, and scatterplots, </w:t>
-      </w:r>
-      <w:r>
-        <w:rPr>
-          <w:rFonts w:ascii="Times New Roman" w:hAnsi="Times New Roman" w:cs="Times New Roman"/>
-        </w:rPr>
-        <w:t xml:space="preserve">we </w:t>
-      </w:r>
-      <w:r>
-        <w:rPr>
-          <w:rFonts w:ascii="Times New Roman" w:hAnsi="Times New Roman" w:cs="Times New Roman"/>
-        </w:rPr>
-        <w:t>could visualize these results to help show up the full picture.</w:t>
-      </w:r>
-      <w:r>
-        <w:rPr>
-          <w:rFonts w:ascii="Times New Roman" w:hAnsi="Times New Roman" w:cs="Times New Roman"/>
-        </w:rPr>
-        <w:t xml:space="preserve"> The data was collected from the year 2012.</w:t>
+        <w:t>Every state in the United States has various types of information about its safety and workplace programs recorded in order to determine what may be the reason behind the different numbers and rates of workplace injuries, illnesses, and fatalities. This project has attempted to see if there are multiple different factors involved and which ones may prove to be more impactful. By obtaining raw data regarding workplace fatalities, injuries, inspections, penalties, population numbers for every state, and calculating per capita values of injuries/illnesses as well as fatalities, this project was able to successfully reach a few conclusions for the questions presented below. By utilizing bar charts, pie charts, and scatter plots, these results will be visualized to help show the full picture. The data was collected from the year 2012.</w:t>
       </w:r>
     </w:p>
     <w:p>
       <w:pPr>
+        <w:ind w:firstLine="720"/>
         <w:rPr>
           <w:rFonts w:ascii="Times New Roman" w:hAnsi="Times New Roman" w:cs="Times New Roman"/>
         </w:rPr>
@@ -206,20 +52,7 @@
         <w:rPr>
           <w:rFonts w:ascii="Times New Roman" w:hAnsi="Times New Roman" w:cs="Times New Roman"/>
         </w:rPr>
-        <w:tab/>
-        <w:t xml:space="preserve">The state and federal program types were compared in terms of their fatalities to see which one proved safer. When comparing using </w:t>
-      </w:r>
-      <w:r>
-        <w:rPr>
-          <w:rFonts w:ascii="Times New Roman" w:hAnsi="Times New Roman" w:cs="Times New Roman"/>
-        </w:rPr>
-        <w:t xml:space="preserve">the </w:t>
-      </w:r>
-      <w:r>
-        <w:rPr>
-          <w:rFonts w:ascii="Times New Roman" w:hAnsi="Times New Roman" w:cs="Times New Roman"/>
-        </w:rPr>
-        <w:t xml:space="preserve">raw number of fatalities, </w:t>
+        <w:t xml:space="preserve">The state and federal programs were compared in terms of their fatalities to see which proved safer. When comparing the raw number of fatalities, </w:t>
       </w:r>
       <w:r>
         <w:rPr>
@@ -232,37 +65,7 @@
         <w:rPr>
           <w:rFonts w:ascii="Times New Roman" w:hAnsi="Times New Roman" w:cs="Times New Roman"/>
         </w:rPr>
-        <w:t xml:space="preserve"> had approximately 1000 more fatalities than the state program and accounted for ~60% of total fatalities. Using the fatality rate per 100,000 people, the federal program still accounted </w:t>
-      </w:r>
-      <w:r>
-        <w:rPr>
-          <w:rFonts w:ascii="Times New Roman" w:hAnsi="Times New Roman" w:cs="Times New Roman"/>
-        </w:rPr>
-        <w:t>for ~60% of the total fatalities per 100,000 people</w:t>
-      </w:r>
-      <w:r>
-        <w:rPr>
-          <w:rFonts w:ascii="Times New Roman" w:hAnsi="Times New Roman" w:cs="Times New Roman"/>
-        </w:rPr>
-        <w:t>;</w:t>
-      </w:r>
-      <w:r>
-        <w:rPr>
-          <w:rFonts w:ascii="Times New Roman" w:hAnsi="Times New Roman" w:cs="Times New Roman"/>
-        </w:rPr>
-        <w:t xml:space="preserve"> however</w:t>
-      </w:r>
-      <w:r>
-        <w:rPr>
-          <w:rFonts w:ascii="Times New Roman" w:hAnsi="Times New Roman" w:cs="Times New Roman"/>
-        </w:rPr>
-        <w:t>,</w:t>
-      </w:r>
-      <w:r>
-        <w:rPr>
-          <w:rFonts w:ascii="Times New Roman" w:hAnsi="Times New Roman" w:cs="Times New Roman"/>
-        </w:rPr>
-        <w:t xml:space="preserve"> the gap between the two programs shrunk to approximately 20 per 100,000 people.</w:t>
+        <w:t xml:space="preserve"> had approximately 1000 more fatalities than the state program and accounted for ~60% of total fatalities. Using the fatality rate per 100,000 people, the federal program still accounted for ~60% of the total fatalities per 100,000 people; however, the gap between the two programs shrunk to ~20 per 100,000 people.</w:t>
       </w:r>
     </w:p>
     <w:p>
@@ -289,73 +92,7 @@
         <w:rPr>
           <w:rFonts w:ascii="Times New Roman" w:hAnsi="Times New Roman" w:cs="Times New Roman"/>
         </w:rPr>
-        <w:t xml:space="preserve"> had by far the highest number</w:t>
-      </w:r>
-      <w:r>
-        <w:rPr>
-          <w:rFonts w:ascii="Times New Roman" w:hAnsi="Times New Roman" w:cs="Times New Roman"/>
-        </w:rPr>
-        <w:t xml:space="preserve"> of injuries/illnesses</w:t>
-      </w:r>
-      <w:r>
-        <w:rPr>
-          <w:rFonts w:ascii="Times New Roman" w:hAnsi="Times New Roman" w:cs="Times New Roman"/>
-        </w:rPr>
-        <w:t xml:space="preserve"> with 345,400. However, when taking per 100,000 </w:t>
-      </w:r>
-      <w:r>
-        <w:rPr>
-          <w:rFonts w:ascii="Times New Roman" w:hAnsi="Times New Roman" w:cs="Times New Roman"/>
-        </w:rPr>
-        <w:t xml:space="preserve">values </w:t>
-      </w:r>
-      <w:r>
-        <w:rPr>
-          <w:rFonts w:ascii="Times New Roman" w:hAnsi="Times New Roman" w:cs="Times New Roman"/>
-        </w:rPr>
-        <w:t>into account, California was in the bottom 25% of states</w:t>
-      </w:r>
-      <w:r>
-        <w:rPr>
-          <w:rFonts w:ascii="Times New Roman" w:hAnsi="Times New Roman" w:cs="Times New Roman"/>
-        </w:rPr>
-        <w:t xml:space="preserve"> with a state program</w:t>
-      </w:r>
-      <w:r>
-        <w:rPr>
-          <w:rFonts w:ascii="Times New Roman" w:hAnsi="Times New Roman" w:cs="Times New Roman"/>
-        </w:rPr>
-        <w:t>; Vermont became the state with the highest number of injuries/illnesses</w:t>
-      </w:r>
-      <w:r>
-        <w:rPr>
-          <w:rFonts w:ascii="Times New Roman" w:hAnsi="Times New Roman" w:cs="Times New Roman"/>
-        </w:rPr>
-        <w:t xml:space="preserve"> per 100,000 people</w:t>
-      </w:r>
-      <w:r>
-        <w:rPr>
-          <w:rFonts w:ascii="Times New Roman" w:hAnsi="Times New Roman" w:cs="Times New Roman"/>
-        </w:rPr>
-        <w:t xml:space="preserve"> at </w:t>
-      </w:r>
-      <w:r>
-        <w:rPr>
-          <w:rFonts w:ascii="Times New Roman" w:hAnsi="Times New Roman" w:cs="Times New Roman"/>
-        </w:rPr>
-        <w:t>~</w:t>
-      </w:r>
-      <w:r>
-        <w:rPr>
-          <w:rFonts w:ascii="Times New Roman" w:hAnsi="Times New Roman" w:cs="Times New Roman"/>
-        </w:rPr>
-        <w:t>158</w:t>
-      </w:r>
-      <w:r>
-        <w:rPr>
-          <w:rFonts w:ascii="Times New Roman" w:hAnsi="Times New Roman" w:cs="Times New Roman"/>
-        </w:rPr>
-        <w:t>1.</w:t>
+        <w:t xml:space="preserve"> had by far the highest number of injuries/illnesses with 345,400. However, when taking per 100,000 values into account, California was in the bottom 25% of states with a state program; Vermont became the state with the highest number of injuries/illnesses per 100,000 people at ~1581.</w:t>
       </w:r>
     </w:p>
     <w:p>
@@ -369,6 +106,11 @@
           <w:rFonts w:ascii="Times New Roman" w:hAnsi="Times New Roman" w:cs="Times New Roman"/>
         </w:rPr>
         <w:tab/>
+      </w:r>
+      <w:r>
+        <w:rPr>
+          <w:rFonts w:ascii="Times New Roman" w:hAnsi="Times New Roman" w:cs="Times New Roman"/>
+        </w:rPr>
         <w:t xml:space="preserve">Comparing the average number of years it took to inspect a workplace once with the number of fatalities showed a </w:t>
       </w:r>
       <w:r>
@@ -382,7 +124,7 @@
         <w:rPr>
           <w:rFonts w:ascii="Times New Roman" w:hAnsi="Times New Roman" w:cs="Times New Roman"/>
         </w:rPr>
-        <w:t>. This was shown in the resulting R value of 0.12, and the resulting p-value of a regression test with a significance level of 0.05 was 0.397; this means we would reject the null hypothesis and conclude that there is no significant correlation between the two variables.</w:t>
+        <w:t>. This was shown in the resulting R value of 0.12, and the resulting p-value of a regression test with a significance level of 0.05 was 0.397; this means that the null hypothesis would be rejected, arriving at the conclusion there is no significant correlation between the two variables.</w:t>
       </w:r>
     </w:p>
     <w:p>
@@ -420,7 +162,13 @@
         <w:rPr>
           <w:rFonts w:ascii="Times New Roman" w:hAnsi="Times New Roman" w:cs="Times New Roman"/>
         </w:rPr>
-        <w:t>There were three problems we were attempting to answer with this project:</w:t>
+        <w:t xml:space="preserve">There were three problems </w:t>
+      </w:r>
+      <w:r>
+        <w:rPr>
+          <w:rFonts w:ascii="Times New Roman" w:hAnsi="Times New Roman" w:cs="Times New Roman"/>
+        </w:rPr>
+        <w:t>that this project attempted to answer:</w:t>
       </w:r>
     </w:p>
     <w:p>
@@ -534,7 +282,6 @@
     <w:p>
       <w:pPr>
         <w:ind w:firstLine="720"/>
-        <w:jc w:val="both"/>
         <w:rPr>
           <w:rFonts w:ascii="Times New Roman" w:hAnsi="Times New Roman" w:cs="Times New Roman"/>
         </w:rPr>
@@ -543,121 +290,12 @@
         <w:rPr>
           <w:rFonts w:ascii="Times New Roman" w:hAnsi="Times New Roman" w:cs="Times New Roman"/>
         </w:rPr>
-        <w:t xml:space="preserve">The data </w:t>
-      </w:r>
-      <w:r>
-        <w:rPr>
-          <w:rFonts w:ascii="Times New Roman" w:hAnsi="Times New Roman" w:cs="Times New Roman"/>
-        </w:rPr>
-        <w:t>records the number of fatalities</w:t>
-      </w:r>
-      <w:r>
-        <w:rPr>
-          <w:rFonts w:ascii="Times New Roman" w:hAnsi="Times New Roman" w:cs="Times New Roman"/>
-        </w:rPr>
-        <w:t xml:space="preserve"> (in 2012)</w:t>
-      </w:r>
-      <w:r>
-        <w:rPr>
-          <w:rFonts w:ascii="Times New Roman" w:hAnsi="Times New Roman" w:cs="Times New Roman"/>
-        </w:rPr>
-        <w:t>, injuries/illnesses</w:t>
-      </w:r>
-      <w:r>
-        <w:rPr>
-          <w:rFonts w:ascii="Times New Roman" w:hAnsi="Times New Roman" w:cs="Times New Roman"/>
-        </w:rPr>
-        <w:t xml:space="preserve"> (in 2012)</w:t>
-      </w:r>
-      <w:r>
-        <w:rPr>
-          <w:rFonts w:ascii="Times New Roman" w:hAnsi="Times New Roman" w:cs="Times New Roman"/>
-        </w:rPr>
-        <w:t>,</w:t>
-      </w:r>
-      <w:r>
-        <w:rPr>
-          <w:rFonts w:ascii="Times New Roman" w:hAnsi="Times New Roman" w:cs="Times New Roman"/>
-        </w:rPr>
-        <w:t xml:space="preserve"> financial penalties</w:t>
-      </w:r>
-      <w:r>
-        <w:rPr>
-          <w:rFonts w:ascii="Times New Roman" w:hAnsi="Times New Roman" w:cs="Times New Roman"/>
-        </w:rPr>
-        <w:t xml:space="preserve"> </w:t>
-      </w:r>
-      <w:r>
-        <w:rPr>
-          <w:rFonts w:ascii="Times New Roman" w:hAnsi="Times New Roman" w:cs="Times New Roman"/>
-        </w:rPr>
-        <w:t>(in 2013)</w:t>
-      </w:r>
-      <w:r>
-        <w:rPr>
-          <w:rFonts w:ascii="Times New Roman" w:hAnsi="Times New Roman" w:cs="Times New Roman"/>
-        </w:rPr>
-        <w:t>,</w:t>
-      </w:r>
-      <w:r>
-        <w:rPr>
-          <w:rFonts w:ascii="Times New Roman" w:hAnsi="Times New Roman" w:cs="Times New Roman"/>
-        </w:rPr>
-        <w:t xml:space="preserve"> </w:t>
-      </w:r>
-      <w:r>
-        <w:rPr>
-          <w:rFonts w:ascii="Times New Roman" w:hAnsi="Times New Roman" w:cs="Times New Roman"/>
-        </w:rPr>
-        <w:t xml:space="preserve">inspectors, and years to inspect each workplace once for </w:t>
-      </w:r>
-      <w:r>
-        <w:rPr>
-          <w:rFonts w:ascii="Times New Roman" w:hAnsi="Times New Roman" w:cs="Times New Roman"/>
-        </w:rPr>
-        <w:t xml:space="preserve">the workplaces of </w:t>
-      </w:r>
-      <w:r>
-        <w:rPr>
-          <w:rFonts w:ascii="Times New Roman" w:hAnsi="Times New Roman" w:cs="Times New Roman"/>
-        </w:rPr>
-        <w:t>each state</w:t>
-      </w:r>
-      <w:r>
-        <w:rPr>
-          <w:rFonts w:ascii="Times New Roman" w:hAnsi="Times New Roman" w:cs="Times New Roman"/>
-        </w:rPr>
-        <w:t>.</w:t>
-      </w:r>
-      <w:r>
-        <w:rPr>
-          <w:rFonts w:ascii="Times New Roman" w:hAnsi="Times New Roman" w:cs="Times New Roman"/>
-        </w:rPr>
-        <w:t xml:space="preserve"> It also </w:t>
-      </w:r>
-      <w:r>
-        <w:rPr>
-          <w:rFonts w:ascii="Times New Roman" w:hAnsi="Times New Roman" w:cs="Times New Roman"/>
-        </w:rPr>
-        <w:t>calculated</w:t>
-      </w:r>
-      <w:r>
-        <w:rPr>
-          <w:rFonts w:ascii="Times New Roman" w:hAnsi="Times New Roman" w:cs="Times New Roman"/>
-        </w:rPr>
-        <w:t xml:space="preserve"> the rates of fatalities and injuries/illnesses as a percentage. The states are then ranked based </w:t>
-      </w:r>
-      <w:r>
-        <w:rPr>
-          <w:rFonts w:ascii="Times New Roman" w:hAnsi="Times New Roman" w:cs="Times New Roman"/>
-        </w:rPr>
-        <w:t>on their number of fatalities as well as their penalties. They are also categorized by their program type: state or federal.</w:t>
+        <w:t>The data records the number of fatalities in 2012, injuries/illnesses in 2012, financial penalties in 2013, inspectors, and years to inspect each workplace once for the workplaces of each state. It also calculated the rates of fatalities and injuries/illnesses as a percentage. The states are then ranked based on their number of fatalities and penalties. They are also categorized by their program type: state or federal.</w:t>
       </w:r>
     </w:p>
     <w:p>
       <w:pPr>
         <w:ind w:firstLine="720"/>
-        <w:jc w:val="both"/>
         <w:rPr>
           <w:rFonts w:ascii="Times New Roman" w:hAnsi="Times New Roman" w:cs="Times New Roman"/>
         </w:rPr>
@@ -673,6 +311,13 @@
       <w:pPr>
         <w:rPr>
           <w:rFonts w:ascii="Times New Roman" w:hAnsi="Times New Roman" w:cs="Times New Roman"/>
+        </w:rPr>
+      </w:pPr>
+    </w:p>
+    <w:p>
+      <w:pPr>
+        <w:rPr>
+          <w:rFonts w:ascii="Times New Roman" w:hAnsi="Times New Roman" w:cs="Times New Roman"/>
           <w:b/>
           <w:bCs/>
         </w:rPr>
@@ -683,7 +328,6 @@
           <w:b/>
           <w:bCs/>
         </w:rPr>
-        <w:lastRenderedPageBreak/>
         <w:t>Methods</w:t>
       </w:r>
     </w:p>
@@ -698,151 +342,7 @@
         <w:rPr>
           <w:rFonts w:ascii="Times New Roman" w:hAnsi="Times New Roman" w:cs="Times New Roman"/>
         </w:rPr>
-        <w:t>To compare the</w:t>
-      </w:r>
-      <w:r>
-        <w:rPr>
-          <w:rFonts w:ascii="Times New Roman" w:hAnsi="Times New Roman" w:cs="Times New Roman"/>
-        </w:rPr>
-        <w:t xml:space="preserve"> program with the highest rate of fatalities, the number of fatalities of each state were added up </w:t>
-      </w:r>
-      <w:r>
-        <w:rPr>
-          <w:rFonts w:ascii="Times New Roman" w:hAnsi="Times New Roman" w:cs="Times New Roman"/>
-        </w:rPr>
-        <w:t xml:space="preserve">under their respective program </w:t>
-      </w:r>
-      <w:r>
-        <w:rPr>
-          <w:rFonts w:ascii="Times New Roman" w:hAnsi="Times New Roman" w:cs="Times New Roman"/>
-        </w:rPr>
-        <w:t>and then compared to one another.</w:t>
-      </w:r>
-      <w:r>
-        <w:rPr>
-          <w:rFonts w:ascii="Times New Roman" w:hAnsi="Times New Roman" w:cs="Times New Roman"/>
-        </w:rPr>
-        <w:t xml:space="preserve"> </w:t>
-      </w:r>
-      <w:r>
-        <w:rPr>
-          <w:rFonts w:ascii="Times New Roman" w:hAnsi="Times New Roman" w:cs="Times New Roman"/>
-        </w:rPr>
-        <w:t>We</w:t>
-      </w:r>
-      <w:r>
-        <w:rPr>
-          <w:rFonts w:ascii="Times New Roman" w:hAnsi="Times New Roman" w:cs="Times New Roman"/>
-        </w:rPr>
-        <w:t xml:space="preserve"> </w:t>
-      </w:r>
-      <w:r>
-        <w:rPr>
-          <w:rFonts w:ascii="Times New Roman" w:hAnsi="Times New Roman" w:cs="Times New Roman"/>
-        </w:rPr>
-        <w:t xml:space="preserve">decided to use the “Number of Fatalities” column instead of the “Rate of Fatalities” as the </w:t>
-      </w:r>
-      <w:r>
-        <w:rPr>
-          <w:rFonts w:ascii="Times New Roman" w:hAnsi="Times New Roman" w:cs="Times New Roman"/>
-        </w:rPr>
-        <w:t xml:space="preserve">latter is measured as </w:t>
-      </w:r>
-      <w:r>
-        <w:rPr>
-          <w:rFonts w:ascii="Times New Roman" w:hAnsi="Times New Roman" w:cs="Times New Roman"/>
-        </w:rPr>
-        <w:t xml:space="preserve">a </w:t>
-      </w:r>
-      <w:r>
-        <w:rPr>
-          <w:rFonts w:ascii="Times New Roman" w:hAnsi="Times New Roman" w:cs="Times New Roman"/>
-        </w:rPr>
-        <w:t xml:space="preserve">percentage, </w:t>
-      </w:r>
-      <w:r>
-        <w:rPr>
-          <w:rFonts w:ascii="Times New Roman" w:hAnsi="Times New Roman" w:cs="Times New Roman"/>
-        </w:rPr>
-        <w:t xml:space="preserve">and since each state has a varying </w:t>
-      </w:r>
-      <w:r>
-        <w:rPr>
-          <w:rFonts w:ascii="Times New Roman" w:hAnsi="Times New Roman" w:cs="Times New Roman"/>
-        </w:rPr>
-        <w:t>population</w:t>
-      </w:r>
-      <w:r>
-        <w:rPr>
-          <w:rFonts w:ascii="Times New Roman" w:hAnsi="Times New Roman" w:cs="Times New Roman"/>
-        </w:rPr>
-        <w:t xml:space="preserve"> (the denominator of the percentage in fraction form)</w:t>
-      </w:r>
-      <w:r>
-        <w:rPr>
-          <w:rFonts w:ascii="Times New Roman" w:hAnsi="Times New Roman" w:cs="Times New Roman"/>
-        </w:rPr>
-        <w:t>,</w:t>
-      </w:r>
-      <w:r>
-        <w:rPr>
-          <w:rFonts w:ascii="Times New Roman" w:hAnsi="Times New Roman" w:cs="Times New Roman"/>
-        </w:rPr>
-        <w:t xml:space="preserve"> adding up the percentages does not correctly represent the data and may lead to inaccurate results;</w:t>
-      </w:r>
-      <w:r>
-        <w:rPr>
-          <w:rFonts w:ascii="Times New Roman" w:hAnsi="Times New Roman" w:cs="Times New Roman"/>
-        </w:rPr>
-        <w:t xml:space="preserve"> </w:t>
-      </w:r>
-      <w:r>
-        <w:rPr>
-          <w:rFonts w:ascii="Times New Roman" w:hAnsi="Times New Roman" w:cs="Times New Roman"/>
-        </w:rPr>
-        <w:t xml:space="preserve">for example, </w:t>
-      </w:r>
-      <w:r>
-        <w:rPr>
-          <w:rFonts w:ascii="Times New Roman" w:hAnsi="Times New Roman" w:cs="Times New Roman"/>
-        </w:rPr>
-        <w:t>Texas and California have a m</w:t>
-      </w:r>
-      <w:r>
-        <w:rPr>
-          <w:rFonts w:ascii="Times New Roman" w:hAnsi="Times New Roman" w:cs="Times New Roman"/>
-        </w:rPr>
-        <w:t>uch</w:t>
-      </w:r>
-      <w:r>
-        <w:rPr>
-          <w:rFonts w:ascii="Times New Roman" w:hAnsi="Times New Roman" w:cs="Times New Roman"/>
-        </w:rPr>
-        <w:t xml:space="preserve"> higher population compared to Hawaii and Wyoming, </w:t>
-      </w:r>
-      <w:r>
-        <w:rPr>
-          <w:rFonts w:ascii="Times New Roman" w:hAnsi="Times New Roman" w:cs="Times New Roman"/>
-        </w:rPr>
-        <w:t>meaning that they mathematically have different denominators and, as such, cannot simply be added together without manipulation to make sure they have the same denominator.  Once calculations were complete, a</w:t>
-      </w:r>
-      <w:r>
-        <w:rPr>
-          <w:rFonts w:ascii="Times New Roman" w:hAnsi="Times New Roman" w:cs="Times New Roman"/>
-        </w:rPr>
-        <w:t xml:space="preserve"> bar chart was then used to visualize the difference</w:t>
-      </w:r>
-      <w:r>
-        <w:rPr>
-          <w:rFonts w:ascii="Times New Roman" w:hAnsi="Times New Roman" w:cs="Times New Roman"/>
-        </w:rPr>
-        <w:t>s between the two programs</w:t>
-      </w:r>
-      <w:r>
-        <w:rPr>
-          <w:rFonts w:ascii="Times New Roman" w:hAnsi="Times New Roman" w:cs="Times New Roman"/>
-        </w:rPr>
-        <w:t>.</w:t>
+        <w:t>To compare the program with the highest rate of fatalities, the number of fatalities of each state were added under their respective program and then compared to one another. For this problem, the “Number of Fatalities” column was used instead of the “Rate of Fatalities” as the latter is measured as a percentage, and since each state has a varying population (the denominator of the percentage in fraction form), adding up the percentages does not correctly represent the data and may lead to inaccurate results; for example, Texas and California have a much higher population compared to Hawaii and Wyoming, meaning that they mathematically have different denominators and cannot simply be added together without manipulation to make sure they have the same denominator.  Once calculations were complete, a bar chart was then used to visualize the differences between the two programs.</w:t>
       </w:r>
     </w:p>
     <w:p>
@@ -856,37 +356,7 @@
         <w:rPr>
           <w:rFonts w:ascii="Times New Roman" w:hAnsi="Times New Roman" w:cs="Times New Roman"/>
         </w:rPr>
-        <w:t xml:space="preserve">In order to determine the state </w:t>
-      </w:r>
-      <w:r>
-        <w:rPr>
-          <w:rFonts w:ascii="Times New Roman" w:hAnsi="Times New Roman" w:cs="Times New Roman"/>
-        </w:rPr>
-        <w:t xml:space="preserve">under a state program with the highest number of </w:t>
-      </w:r>
-      <w:r>
-        <w:rPr>
-          <w:rFonts w:ascii="Times New Roman" w:hAnsi="Times New Roman" w:cs="Times New Roman"/>
-        </w:rPr>
-        <w:t xml:space="preserve">injuries and illnesses, the states using </w:t>
-      </w:r>
-      <w:r>
-        <w:rPr>
-          <w:rFonts w:ascii="Times New Roman" w:hAnsi="Times New Roman" w:cs="Times New Roman"/>
-        </w:rPr>
-        <w:t xml:space="preserve">a </w:t>
-      </w:r>
-      <w:r>
-        <w:rPr>
-          <w:rFonts w:ascii="Times New Roman" w:hAnsi="Times New Roman" w:cs="Times New Roman"/>
-        </w:rPr>
-        <w:t>federal program were filtered out and the remaining states were graphed against each other using bar and pie charts</w:t>
-      </w:r>
-      <w:r>
-        <w:rPr>
-          <w:rFonts w:ascii="Times New Roman" w:hAnsi="Times New Roman" w:cs="Times New Roman"/>
-        </w:rPr>
-        <w:t xml:space="preserve"> via their number of injuries and illnesses.</w:t>
+        <w:t>In order to determine the state under a state program with the highest number of injuries and illnesses, the states using a federal program were filtered out and the remaining states were graphed against each other using bar and pie charts via their number of injuries and illnesses.</w:t>
       </w:r>
     </w:p>
     <w:p>
@@ -900,37 +370,7 @@
         <w:rPr>
           <w:rFonts w:ascii="Times New Roman" w:hAnsi="Times New Roman" w:cs="Times New Roman"/>
         </w:rPr>
-        <w:t xml:space="preserve">In order to determine the relationship between “Average Number of Years to Inspect Each Workplace Once” and </w:t>
-      </w:r>
-      <w:r>
-        <w:rPr>
-          <w:rFonts w:ascii="Times New Roman" w:hAnsi="Times New Roman" w:cs="Times New Roman"/>
-        </w:rPr>
-        <w:t>“</w:t>
-      </w:r>
-      <w:r>
-        <w:rPr>
-          <w:rFonts w:ascii="Times New Roman" w:hAnsi="Times New Roman" w:cs="Times New Roman"/>
-        </w:rPr>
-        <w:t>Rate of Fatalities,” a scatterplot was created</w:t>
-      </w:r>
-      <w:r>
-        <w:rPr>
-          <w:rFonts w:ascii="Times New Roman" w:hAnsi="Times New Roman" w:cs="Times New Roman"/>
-        </w:rPr>
-        <w:t>, the line of best fit was measured, and the R value was calculated. In order to ensure validity of the results, a regression test was also performed</w:t>
-      </w:r>
-      <w:r>
-        <w:rPr>
-          <w:rFonts w:ascii="Times New Roman" w:hAnsi="Times New Roman" w:cs="Times New Roman"/>
-        </w:rPr>
-        <w:t xml:space="preserve"> to determine if the R values matched.</w:t>
-      </w:r>
-      <w:r>
-        <w:rPr>
-          <w:rFonts w:ascii="Times New Roman" w:hAnsi="Times New Roman" w:cs="Times New Roman"/>
-        </w:rPr>
-        <w:t xml:space="preserve"> For further security, the resulting p-value of the regression test, taken with a significance level of 0.05, was also recorded to determine if we would reject or fail to reject the null hypothesis.</w:t>
+        <w:t>In order to determine the relationship between “Average Number of Years to Inspect Each Workplace Once” and “Rate of Fatalities,” a scatterplot was created, the line of best fit was measured, and the R value was calculated. In order to ensure validity of the results, a regression test was also performed to determine if the R values matched. For further security, the resulting p-value of the regression test, taken with a significance level of 0.05, was also recorded to determine if the null hypothesis would be rejected.</w:t>
       </w:r>
     </w:p>
     <w:p>
@@ -944,79 +384,7 @@
         <w:rPr>
           <w:rFonts w:ascii="Times New Roman" w:hAnsi="Times New Roman" w:cs="Times New Roman"/>
         </w:rPr>
-        <w:t xml:space="preserve">One issue did present itself, however; while opting to not use the “Rate of Fatalities” for reasons of mathematical inaccuracy was valid, the use of the raw number of fatalities and injuries/illnesses for the first two questions also proved to be biased for the same reason. </w:t>
-      </w:r>
-      <w:r>
-        <w:rPr>
-          <w:rFonts w:ascii="Times New Roman" w:hAnsi="Times New Roman" w:cs="Times New Roman"/>
-        </w:rPr>
-        <w:t>As mentioned previously, different states have varying population sizes, and as a result, states with a much higher population (</w:t>
-      </w:r>
-      <w:r>
-        <w:rPr>
-          <w:rFonts w:ascii="Times New Roman" w:hAnsi="Times New Roman" w:cs="Times New Roman"/>
-        </w:rPr>
-        <w:t xml:space="preserve">in the </w:t>
-      </w:r>
-      <w:r>
-        <w:rPr>
-          <w:rFonts w:ascii="Times New Roman" w:hAnsi="Times New Roman" w:cs="Times New Roman"/>
-        </w:rPr>
-        <w:t>tens of millions) will naturally have a higher number of injuries, illnesses, and fatalities than those with a smaller population (</w:t>
-      </w:r>
-      <w:r>
-        <w:rPr>
-          <w:rFonts w:ascii="Times New Roman" w:hAnsi="Times New Roman" w:cs="Times New Roman"/>
-        </w:rPr>
-        <w:t xml:space="preserve">in the </w:t>
-      </w:r>
-      <w:r>
-        <w:rPr>
-          <w:rFonts w:ascii="Times New Roman" w:hAnsi="Times New Roman" w:cs="Times New Roman"/>
-        </w:rPr>
-        <w:t xml:space="preserve">hundreds of thousands). </w:t>
-      </w:r>
-      <w:r>
-        <w:rPr>
-          <w:rFonts w:ascii="Times New Roman" w:hAnsi="Times New Roman" w:cs="Times New Roman"/>
-        </w:rPr>
-        <w:t>In order to account for this</w:t>
-      </w:r>
-      <w:r>
-        <w:rPr>
-          <w:rFonts w:ascii="Times New Roman" w:hAnsi="Times New Roman" w:cs="Times New Roman"/>
-        </w:rPr>
-        <w:t xml:space="preserve"> –</w:t>
-      </w:r>
-      <w:r>
-        <w:rPr>
-          <w:rFonts w:ascii="Times New Roman" w:hAnsi="Times New Roman" w:cs="Times New Roman"/>
-        </w:rPr>
-        <w:t xml:space="preserve"> </w:t>
-      </w:r>
-      <w:r>
-        <w:rPr>
-          <w:rFonts w:ascii="Times New Roman" w:hAnsi="Times New Roman" w:cs="Times New Roman"/>
-        </w:rPr>
-        <w:t>and as a way to do the necessary manipulations needed to “reach equal denominators” – we</w:t>
-      </w:r>
-      <w:r>
-        <w:rPr>
-          <w:rFonts w:ascii="Times New Roman" w:hAnsi="Times New Roman" w:cs="Times New Roman"/>
-        </w:rPr>
-        <w:t xml:space="preserve"> decided to run two additional tests to make sure the data was accurate, but this time</w:t>
-      </w:r>
-      <w:r>
-        <w:rPr>
-          <w:rFonts w:ascii="Times New Roman" w:hAnsi="Times New Roman" w:cs="Times New Roman"/>
-        </w:rPr>
-        <w:t>, we</w:t>
-      </w:r>
-      <w:r>
-        <w:rPr>
-          <w:rFonts w:ascii="Times New Roman" w:hAnsi="Times New Roman" w:cs="Times New Roman"/>
-        </w:rPr>
-        <w:t xml:space="preserve"> would be using the number of injuries/illnesses and fatalities per capita (or for more clean numbers, per 100,000 people) to create a more accurate comparison.</w:t>
+        <w:t>One issue did present itself, however; while opting to not use the “Rate of Fatalities” for reasons of mathematical inaccuracy was valid, the use of the raw number of fatalities and injuries/illnesses for the first two questions also proved to be biased for the same reason. As mentioned previously, different states have varying population sizes, and as a result, states with a much higher population, (in the tens of millions) will naturally have a higher number of injuries, illnesses, and fatalities than those with a smaller population (in the hundreds of thousands). In order to account for this – and as a way to do the necessary manipulations needed to “reach equal denominators” – two additional tests were conducted to make sure the data was accurate, but this time, the number of injuries/illnesses and fatalities per capita (or for more clean numbers, per 100,000 people) would be used to create a more accurate comparison.</w:t>
       </w:r>
     </w:p>
     <w:p>
@@ -1030,31 +398,7 @@
         <w:rPr>
           <w:rFonts w:ascii="Times New Roman" w:hAnsi="Times New Roman" w:cs="Times New Roman"/>
         </w:rPr>
-        <w:t xml:space="preserve">In order to do this, </w:t>
-      </w:r>
-      <w:r>
-        <w:rPr>
-          <w:rFonts w:ascii="Times New Roman" w:hAnsi="Times New Roman" w:cs="Times New Roman"/>
-        </w:rPr>
-        <w:t>we</w:t>
-      </w:r>
-      <w:r>
-        <w:rPr>
-          <w:rFonts w:ascii="Times New Roman" w:hAnsi="Times New Roman" w:cs="Times New Roman"/>
-        </w:rPr>
-        <w:t xml:space="preserve"> first harvested data of state populations from the U.S. Census Vintage data estimates from 2012. Then, </w:t>
-      </w:r>
-      <w:r>
-        <w:rPr>
-          <w:rFonts w:ascii="Times New Roman" w:hAnsi="Times New Roman" w:cs="Times New Roman"/>
-        </w:rPr>
-        <w:t>we</w:t>
-      </w:r>
-      <w:r>
-        <w:rPr>
-          <w:rFonts w:ascii="Times New Roman" w:hAnsi="Times New Roman" w:cs="Times New Roman"/>
-        </w:rPr>
-        <w:t xml:space="preserve"> divided that number from both the “Number of Fatalities” and “Number of Injuries/ Illnesses” in order to obtain the number of fatalities and injuries/illnesses per capita respectively. These numbers were extremely low (10</w:t>
+        <w:t>In order to do this, data of state populations from the U.S. Census Vintage data estimates from 2012 was first obtained and extracted. Then, that number was divided from both the “Number of Fatalities” and “Number of Injuries/ Illnesses” in order to obtain the number of fatalities and injuries/illnesses per capita respectively. These numbers were extremely low (10</w:t>
       </w:r>
       <w:r>
         <w:rPr>
@@ -1080,61 +424,7 @@
         <w:rPr>
           <w:rFonts w:ascii="Times New Roman" w:hAnsi="Times New Roman" w:cs="Times New Roman"/>
         </w:rPr>
-        <w:t xml:space="preserve">respectively), so </w:t>
-      </w:r>
-      <w:r>
-        <w:rPr>
-          <w:rFonts w:ascii="Times New Roman" w:hAnsi="Times New Roman" w:cs="Times New Roman"/>
-        </w:rPr>
-        <w:t>we</w:t>
-      </w:r>
-      <w:r>
-        <w:rPr>
-          <w:rFonts w:ascii="Times New Roman" w:hAnsi="Times New Roman" w:cs="Times New Roman"/>
-        </w:rPr>
-        <w:t xml:space="preserve"> multiplied all the results with 100,000</w:t>
-      </w:r>
-      <w:r>
-        <w:rPr>
-          <w:rFonts w:ascii="Times New Roman" w:hAnsi="Times New Roman" w:cs="Times New Roman"/>
-        </w:rPr>
-        <w:t xml:space="preserve"> to achieve cleaner numbers. </w:t>
-      </w:r>
-      <w:r>
-        <w:rPr>
-          <w:rFonts w:ascii="Times New Roman" w:hAnsi="Times New Roman" w:cs="Times New Roman"/>
-        </w:rPr>
-        <w:t>We</w:t>
-      </w:r>
-      <w:r>
-        <w:rPr>
-          <w:rFonts w:ascii="Times New Roman" w:hAnsi="Times New Roman" w:cs="Times New Roman"/>
-        </w:rPr>
-        <w:t xml:space="preserve"> then redid the process for the first two questions, only now </w:t>
-      </w:r>
-      <w:r>
-        <w:rPr>
-          <w:rFonts w:ascii="Times New Roman" w:hAnsi="Times New Roman" w:cs="Times New Roman"/>
-        </w:rPr>
-        <w:t>we are</w:t>
-      </w:r>
-      <w:r>
-        <w:rPr>
-          <w:rFonts w:ascii="Times New Roman" w:hAnsi="Times New Roman" w:cs="Times New Roman"/>
-        </w:rPr>
-        <w:t xml:space="preserve"> using the new “per 100,000 people” data set that </w:t>
-      </w:r>
-      <w:r>
-        <w:rPr>
-          <w:rFonts w:ascii="Times New Roman" w:hAnsi="Times New Roman" w:cs="Times New Roman"/>
-        </w:rPr>
-        <w:t>we</w:t>
-      </w:r>
-      <w:r>
-        <w:rPr>
-          <w:rFonts w:ascii="Times New Roman" w:hAnsi="Times New Roman" w:cs="Times New Roman"/>
-        </w:rPr>
-        <w:t xml:space="preserve"> have created. The same visualizations were used as the previous examples.</w:t>
+        <w:t>respectively), so they were multiplied by 100,000 to achieve cleaner numbers. The process of solving the first two questions was then redone, this time using the new “per 100,000 people” data values that were created. The same visualizations were used as the previous examples.</w:t>
       </w:r>
     </w:p>
     <w:p>
@@ -1172,67 +462,7 @@
         <w:rPr>
           <w:rFonts w:ascii="Times New Roman" w:hAnsi="Times New Roman" w:cs="Times New Roman"/>
         </w:rPr>
-        <w:t xml:space="preserve">When using </w:t>
-      </w:r>
-      <w:r>
-        <w:rPr>
-          <w:rFonts w:ascii="Times New Roman" w:hAnsi="Times New Roman" w:cs="Times New Roman"/>
-        </w:rPr>
-        <w:t>t</w:t>
-      </w:r>
-      <w:r>
-        <w:rPr>
-          <w:rFonts w:ascii="Times New Roman" w:hAnsi="Times New Roman" w:cs="Times New Roman"/>
-        </w:rPr>
-        <w:t>he raw number of fatalities, it</w:t>
-      </w:r>
-      <w:r>
-        <w:rPr>
-          <w:rFonts w:ascii="Times New Roman" w:hAnsi="Times New Roman" w:cs="Times New Roman"/>
-        </w:rPr>
-        <w:t xml:space="preserve"> was determined that the program with the highest rate of fatalities was the </w:t>
-      </w:r>
-      <w:r>
-        <w:rPr>
-          <w:rFonts w:ascii="Times New Roman" w:hAnsi="Times New Roman" w:cs="Times New Roman"/>
-        </w:rPr>
-        <w:t>f</w:t>
-      </w:r>
-      <w:r>
-        <w:rPr>
-          <w:rFonts w:ascii="Times New Roman" w:hAnsi="Times New Roman" w:cs="Times New Roman"/>
-        </w:rPr>
-        <w:t xml:space="preserve">ederal program; the </w:t>
-      </w:r>
-      <w:r>
-        <w:rPr>
-          <w:rFonts w:ascii="Times New Roman" w:hAnsi="Times New Roman" w:cs="Times New Roman"/>
-        </w:rPr>
-        <w:t>f</w:t>
-      </w:r>
-      <w:r>
-        <w:rPr>
-          <w:rFonts w:ascii="Times New Roman" w:hAnsi="Times New Roman" w:cs="Times New Roman"/>
-        </w:rPr>
-        <w:t xml:space="preserve">ederal program had </w:t>
-      </w:r>
-      <w:r>
-        <w:rPr>
-          <w:rFonts w:ascii="Times New Roman" w:hAnsi="Times New Roman" w:cs="Times New Roman"/>
-        </w:rPr>
-        <w:t xml:space="preserve">a total of 2,814 fatalities while the </w:t>
-      </w:r>
-      <w:r>
-        <w:rPr>
-          <w:rFonts w:ascii="Times New Roman" w:hAnsi="Times New Roman" w:cs="Times New Roman"/>
-        </w:rPr>
-        <w:t>s</w:t>
-      </w:r>
-      <w:r>
-        <w:rPr>
-          <w:rFonts w:ascii="Times New Roman" w:hAnsi="Times New Roman" w:cs="Times New Roman"/>
-        </w:rPr>
-        <w:t>tate program had 1,803 total fatalities.</w:t>
+        <w:t>When using the raw number of fatalities, it was determined that the program with the highest rate of fatalities was the federal program with a total of 2,814 fatalities while the state program had 1,803 total fatalities.</w:t>
       </w:r>
     </w:p>
     <w:p>
@@ -1433,7 +663,31 @@
         <w:rPr>
           <w:rFonts w:ascii="Times New Roman" w:hAnsi="Times New Roman" w:cs="Times New Roman"/>
         </w:rPr>
-        <w:t xml:space="preserve"> we would reject the null hypothesis and conclude that there is no significant correlation between the two variables.</w:t>
+        <w:t xml:space="preserve"> </w:t>
+      </w:r>
+      <w:r>
+        <w:rPr>
+          <w:rFonts w:ascii="Times New Roman" w:hAnsi="Times New Roman" w:cs="Times New Roman"/>
+        </w:rPr>
+        <w:t>the null hypothesis would fail to be rejected,</w:t>
+      </w:r>
+      <w:r>
+        <w:rPr>
+          <w:rFonts w:ascii="Times New Roman" w:hAnsi="Times New Roman" w:cs="Times New Roman"/>
+        </w:rPr>
+        <w:t xml:space="preserve"> conclud</w:t>
+      </w:r>
+      <w:r>
+        <w:rPr>
+          <w:rFonts w:ascii="Times New Roman" w:hAnsi="Times New Roman" w:cs="Times New Roman"/>
+        </w:rPr>
+        <w:t>ing</w:t>
+      </w:r>
+      <w:r>
+        <w:rPr>
+          <w:rFonts w:ascii="Times New Roman" w:hAnsi="Times New Roman" w:cs="Times New Roman"/>
+        </w:rPr>
+        <w:t xml:space="preserve"> that there is no significant correlation between the two variables.</w:t>
       </w:r>
     </w:p>
     <w:p>
@@ -2533,37 +1787,19 @@
         <w:rPr>
           <w:rFonts w:ascii="Times New Roman" w:hAnsi="Times New Roman" w:cs="Times New Roman"/>
         </w:rPr>
-        <w:t>we</w:t>
-      </w:r>
-      <w:r>
-        <w:rPr>
-          <w:rFonts w:ascii="Times New Roman" w:hAnsi="Times New Roman" w:cs="Times New Roman"/>
-        </w:rPr>
-        <w:t xml:space="preserve"> would make sure to record data for the number of </w:t>
-      </w:r>
-      <w:r>
-        <w:rPr>
-          <w:rFonts w:ascii="Times New Roman" w:hAnsi="Times New Roman" w:cs="Times New Roman"/>
-        </w:rPr>
-        <w:t xml:space="preserve">(and as a result, the rate of) </w:t>
-      </w:r>
-      <w:r>
-        <w:rPr>
-          <w:rFonts w:ascii="Times New Roman" w:hAnsi="Times New Roman" w:cs="Times New Roman"/>
-        </w:rPr>
-        <w:t xml:space="preserve">injuries and illnesses </w:t>
-      </w:r>
-      <w:r>
-        <w:rPr>
-          <w:rFonts w:ascii="Times New Roman" w:hAnsi="Times New Roman" w:cs="Times New Roman"/>
-        </w:rPr>
-        <w:t xml:space="preserve">for certain states that currently have no information available. </w:t>
-      </w:r>
-      <w:r>
-        <w:rPr>
-          <w:rFonts w:ascii="Times New Roman" w:hAnsi="Times New Roman" w:cs="Times New Roman"/>
-        </w:rPr>
-        <w:t>All the</w:t>
+        <w:t xml:space="preserve">recording of data for the number of (and as a result, the rate of) injuries/illnesses for certain states should be completed thoroughly. Currently, certain states under the federal program are missing </w:t>
+      </w:r>
+      <w:r>
+        <w:rPr>
+          <w:rFonts w:ascii="Times New Roman" w:hAnsi="Times New Roman" w:cs="Times New Roman"/>
+        </w:rPr>
+        <w:t xml:space="preserve">this </w:t>
+      </w:r>
+      <w:r>
+        <w:rPr>
+          <w:rFonts w:ascii="Times New Roman" w:hAnsi="Times New Roman" w:cs="Times New Roman"/>
+        </w:rPr>
+        <w:t>information, meaning that analysis cannot be conducted.</w:t>
       </w:r>
       <w:r>
         <w:rPr>
@@ -2575,31 +1811,7 @@
         <w:rPr>
           <w:rFonts w:ascii="Times New Roman" w:hAnsi="Times New Roman" w:cs="Times New Roman"/>
         </w:rPr>
-        <w:t>missing information i</w:t>
-      </w:r>
-      <w:r>
-        <w:rPr>
-          <w:rFonts w:ascii="Times New Roman" w:hAnsi="Times New Roman" w:cs="Times New Roman"/>
-        </w:rPr>
-        <w:t>s for</w:t>
-      </w:r>
-      <w:r>
-        <w:rPr>
-          <w:rFonts w:ascii="Times New Roman" w:hAnsi="Times New Roman" w:cs="Times New Roman"/>
-        </w:rPr>
-        <w:t xml:space="preserve"> states under the federal program, meaning we cannot analyze the injuries</w:t>
-      </w:r>
-      <w:r>
-        <w:rPr>
-          <w:rFonts w:ascii="Times New Roman" w:hAnsi="Times New Roman" w:cs="Times New Roman"/>
-        </w:rPr>
-        <w:t>/</w:t>
-      </w:r>
-      <w:r>
-        <w:rPr>
-          <w:rFonts w:ascii="Times New Roman" w:hAnsi="Times New Roman" w:cs="Times New Roman"/>
-        </w:rPr>
-        <w:t>illnesses of that program. In turn, it is impossible to compare it to the injuries</w:t>
+        <w:t>In turn, it is impossible to compare it to the injuries</w:t>
       </w:r>
       <w:r>
         <w:rPr>
@@ -2653,17 +1865,14 @@
     </w:p>
     <w:p>
       <w:pPr>
-        <w:rPr>
-          <w:rFonts w:ascii="Times New Roman" w:hAnsi="Times New Roman" w:cs="Times New Roman"/>
-          <w:b/>
-          <w:bCs/>
+        <w:jc w:val="center"/>
+        <w:rPr>
+          <w:rFonts w:ascii="Times New Roman" w:hAnsi="Times New Roman" w:cs="Times New Roman"/>
         </w:rPr>
       </w:pPr>
       <w:r>
         <w:rPr>
           <w:rFonts w:ascii="Times New Roman" w:hAnsi="Times New Roman" w:cs="Times New Roman"/>
-          <w:b/>
-          <w:bCs/>
         </w:rPr>
         <w:lastRenderedPageBreak/>
         <w:t>References</w:t>
@@ -2671,50 +1880,15 @@
     </w:p>
     <w:p>
       <w:pPr>
-        <w:pStyle w:val="ListParagraph"/>
-        <w:numPr>
-          <w:ilvl w:val="0"/>
-          <w:numId w:val="2"/>
-        </w:numPr>
+        <w:jc w:val="center"/>
         <w:rPr>
           <w:rFonts w:ascii="Times New Roman" w:hAnsi="Times New Roman" w:cs="Times New Roman"/>
         </w:rPr>
       </w:pPr>
-      <w:r>
-        <w:rPr>
-          <w:rFonts w:ascii="Times New Roman" w:hAnsi="Times New Roman" w:cs="Times New Roman"/>
-        </w:rPr>
-        <w:t>United States Census Bureau for State Population Totals and Components of Change between April 1, 2010 and</w:t>
-      </w:r>
-      <w:r>
-        <w:rPr>
-          <w:rFonts w:ascii="Times New Roman" w:hAnsi="Times New Roman" w:cs="Times New Roman"/>
-        </w:rPr>
-        <w:t xml:space="preserve"> July 1, 2019: </w:t>
-      </w:r>
-      <w:hyperlink r:id="rId15" w:history="1">
-        <w:r>
-          <w:rPr>
-            <w:rStyle w:val="Hyperlink"/>
-            <w:rFonts w:ascii="Times New Roman" w:hAnsi="Times New Roman" w:cs="Times New Roman"/>
-          </w:rPr>
-          <w:t>https://www.census.gov/data/tables/time-series/demo/popest/2010s-state-total.html</w:t>
-        </w:r>
-      </w:hyperlink>
-      <w:r>
-        <w:rPr>
-          <w:rFonts w:ascii="Times New Roman" w:hAnsi="Times New Roman" w:cs="Times New Roman"/>
-        </w:rPr>
-        <w:t xml:space="preserve"> </w:t>
-      </w:r>
     </w:p>
     <w:p>
       <w:pPr>
-        <w:pStyle w:val="ListParagraph"/>
-        <w:numPr>
-          <w:ilvl w:val="0"/>
-          <w:numId w:val="2"/>
-        </w:numPr>
+        <w:ind w:left="720" w:hanging="720"/>
         <w:rPr>
           <w:rFonts w:ascii="Times New Roman" w:hAnsi="Times New Roman" w:cs="Times New Roman"/>
         </w:rPr>
@@ -2723,17 +1897,28 @@
         <w:rPr>
           <w:rFonts w:ascii="Times New Roman" w:hAnsi="Times New Roman" w:cs="Times New Roman"/>
         </w:rPr>
-        <w:t xml:space="preserve">United States Population By State in 2012 (&amp; Source for finding the United States Census Bureau’s Data): </w:t>
-      </w:r>
-      <w:hyperlink r:id="rId16" w:history="1">
-        <w:r>
-          <w:rPr>
-            <w:rStyle w:val="Hyperlink"/>
-            <w:rFonts w:ascii="Times New Roman" w:hAnsi="Times New Roman" w:cs="Times New Roman"/>
-          </w:rPr>
-          <w:t>https://www.beautifydata.com/united-states-population/by-state/estimate/2012</w:t>
-        </w:r>
-      </w:hyperlink>
+        <w:t>Beautify Data. (2024, January 27). United States population by state in 2012. https://www.beautifydata.com/united-states-population/by-state/estimate/2012</w:t>
+      </w:r>
+    </w:p>
+    <w:p>
+      <w:pPr>
+        <w:ind w:left="720" w:hanging="720"/>
+        <w:rPr>
+          <w:rFonts w:ascii="Times New Roman" w:hAnsi="Times New Roman" w:cs="Times New Roman"/>
+        </w:rPr>
+      </w:pPr>
+      <w:r>
+        <w:rPr>
+          <w:rFonts w:ascii="Times New Roman" w:hAnsi="Times New Roman" w:cs="Times New Roman"/>
+        </w:rPr>
+        <w:t>US Census Bureau. (2021, November 4). State population totals and components of change: 2010-2019. United States Census Bureau. https://www.census.gov/data/tables/time-series/demo/popest/2010s-state-total.html</w:t>
+      </w:r>
+      <w:r>
+        <w:rPr>
+          <w:rFonts w:ascii="Times New Roman" w:hAnsi="Times New Roman" w:cs="Times New Roman"/>
+        </w:rPr>
+        <w:br/>
+      </w:r>
       <w:r>
         <w:rPr>
           <w:rFonts w:ascii="Times New Roman" w:hAnsi="Times New Roman" w:cs="Times New Roman"/>
@@ -3540,7 +2725,6 @@
   <w:style w:type="character" w:default="1" w:styleId="DefaultParagraphFont">
     <w:name w:val="Default Paragraph Font"/>
     <w:uiPriority w:val="1"/>
-    <w:semiHidden/>
     <w:unhideWhenUsed/>
   </w:style>
   <w:style w:type="table" w:default="1" w:styleId="TableNormal">

</xml_diff>